<commit_message>
Documentação - acréscimo no enredo
</commit_message>
<xml_diff>
--- a/Documentação.docx
+++ b/Documentação.docx
@@ -1,6 +1,6 @@
 
 <file path=word/document.xml><?xml version="1.0" encoding="utf-8"?>
-<w:document xmlns:wpc="http://schemas.microsoft.com/office/word/2010/wordprocessingCanvas" xmlns:mc="http://schemas.openxmlformats.org/markup-compatibility/2006" xmlns:o="urn:schemas-microsoft-com:office:office" xmlns:r="http://schemas.openxmlformats.org/officeDocument/2006/relationships" xmlns:m="http://schemas.openxmlformats.org/officeDocument/2006/math" xmlns:v="urn:schemas-microsoft-com:vml" xmlns:wp14="http://schemas.microsoft.com/office/word/2010/wordprocessingDrawing" xmlns:wp="http://schemas.openxmlformats.org/drawingml/2006/wordprocessingDrawing" xmlns:w10="urn:schemas-microsoft-com:office:word" xmlns:w="http://schemas.openxmlformats.org/wordprocessingml/2006/main" xmlns:w14="http://schemas.microsoft.com/office/word/2010/wordml" xmlns:w15="http://schemas.microsoft.com/office/word/2012/wordml" xmlns:wpg="http://schemas.microsoft.com/office/word/2010/wordprocessingGroup" xmlns:wpi="http://schemas.microsoft.com/office/word/2010/wordprocessingInk" xmlns:wne="http://schemas.microsoft.com/office/word/2006/wordml" xmlns:wps="http://schemas.microsoft.com/office/word/2010/wordprocessingShape" mc:Ignorable="w14 w15 wp14">
+<w:document xmlns:wpc="http://schemas.microsoft.com/office/word/2010/wordprocessingCanvas" xmlns:cx="http://schemas.microsoft.com/office/drawing/2014/chartex" xmlns:cx1="http://schemas.microsoft.com/office/drawing/2015/9/8/chartex" xmlns:cx2="http://schemas.microsoft.com/office/drawing/2015/10/21/chartex" xmlns:mc="http://schemas.openxmlformats.org/markup-compatibility/2006" xmlns:o="urn:schemas-microsoft-com:office:office" xmlns:r="http://schemas.openxmlformats.org/officeDocument/2006/relationships" xmlns:m="http://schemas.openxmlformats.org/officeDocument/2006/math" xmlns:v="urn:schemas-microsoft-com:vml" xmlns:wp14="http://schemas.microsoft.com/office/word/2010/wordprocessingDrawing" xmlns:wp="http://schemas.openxmlformats.org/drawingml/2006/wordprocessingDrawing" xmlns:w10="urn:schemas-microsoft-com:office:word" xmlns:w="http://schemas.openxmlformats.org/wordprocessingml/2006/main" xmlns:w14="http://schemas.microsoft.com/office/word/2010/wordml" xmlns:w15="http://schemas.microsoft.com/office/word/2012/wordml" xmlns:w16se="http://schemas.microsoft.com/office/word/2015/wordml/symex" xmlns:wpg="http://schemas.microsoft.com/office/word/2010/wordprocessingGroup" xmlns:wpi="http://schemas.microsoft.com/office/word/2010/wordprocessingInk" xmlns:wne="http://schemas.microsoft.com/office/word/2006/wordml" xmlns:wps="http://schemas.microsoft.com/office/word/2010/wordprocessingShape" mc:Ignorable="w14 w15 w16se wp14">
   <w:body>
     <w:sdt>
       <w:sdtPr>
@@ -37,7 +37,7 @@
               <w:r>
                 <w:rPr>
                   <w:noProof/>
-                  <w:lang w:val="pt-BR" w:eastAsia="pt-BR"/>
+                  <w:lang w:eastAsia="en-US"/>
                 </w:rPr>
                 <w:drawing>
                   <wp:inline distT="0" distB="0" distL="0" distR="0">
@@ -92,7 +92,7 @@
           <w:r>
             <w:rPr>
               <w:noProof/>
-              <w:lang w:val="pt-BR" w:eastAsia="pt-BR"/>
+              <w:lang w:eastAsia="en-US"/>
             </w:rPr>
             <mc:AlternateContent>
               <mc:Choice Requires="wps">
@@ -386,7 +386,7 @@
           <w:r>
             <w:rPr>
               <w:noProof/>
-              <w:lang w:val="pt-BR" w:eastAsia="pt-BR"/>
+              <w:lang w:eastAsia="en-US"/>
             </w:rPr>
             <mc:AlternateContent>
               <mc:Choice Requires="wps">
@@ -440,7 +440,7 @@
                             <w:txbxContent>
                               <w:p>
                                 <w:pPr>
-                                  <w:pStyle w:val="Title"/>
+                                  <w:pStyle w:val="Ttulo"/>
                                   <w:rPr>
                                     <w:lang w:val="pt-BR"/>
                                   </w:rPr>
@@ -470,7 +470,7 @@
                               </w:p>
                               <w:p>
                                 <w:pPr>
-                                  <w:pStyle w:val="Subtitle"/>
+                                  <w:pStyle w:val="Subttulo"/>
                                   <w:rPr>
                                     <w:lang w:val="pt-BR"/>
                                   </w:rPr>
@@ -639,7 +639,7 @@
       <w:sdtContent>
         <w:p>
           <w:pPr>
-            <w:pStyle w:val="TOCHeading"/>
+            <w:pStyle w:val="CabealhodoSumrio"/>
             <w:rPr>
               <w:lang w:val="pt-BR"/>
             </w:rPr>
@@ -653,7 +653,7 @@
         </w:p>
         <w:p>
           <w:pPr>
-            <w:pStyle w:val="TOC1"/>
+            <w:pStyle w:val="Sumrio1"/>
             <w:tabs>
               <w:tab w:val="right" w:leader="dot" w:pos="9350"/>
             </w:tabs>
@@ -759,7 +759,7 @@
         </w:p>
         <w:p>
           <w:pPr>
-            <w:pStyle w:val="TOC2"/>
+            <w:pStyle w:val="Sumrio2"/>
             <w:rPr>
               <w:noProof/>
               <w:color w:val="auto"/>
@@ -779,7 +779,7 @@
         </w:p>
         <w:p>
           <w:pPr>
-            <w:pStyle w:val="TOC2"/>
+            <w:pStyle w:val="Sumrio2"/>
             <w:rPr>
               <w:noProof/>
               <w:color w:val="auto"/>
@@ -799,7 +799,7 @@
         </w:p>
         <w:p>
           <w:pPr>
-            <w:pStyle w:val="TOC2"/>
+            <w:pStyle w:val="Sumrio2"/>
             <w:rPr>
               <w:noProof/>
               <w:color w:val="auto"/>
@@ -819,7 +819,7 @@
         </w:p>
         <w:p>
           <w:pPr>
-            <w:pStyle w:val="TOC2"/>
+            <w:pStyle w:val="Sumrio2"/>
             <w:rPr>
               <w:noProof/>
               <w:color w:val="auto"/>
@@ -839,7 +839,7 @@
         </w:p>
         <w:p>
           <w:pPr>
-            <w:pStyle w:val="TOC2"/>
+            <w:pStyle w:val="Sumrio2"/>
             <w:rPr>
               <w:noProof/>
               <w:color w:val="auto"/>
@@ -859,7 +859,7 @@
         </w:p>
         <w:p>
           <w:pPr>
-            <w:pStyle w:val="TOC1"/>
+            <w:pStyle w:val="Sumrio1"/>
             <w:tabs>
               <w:tab w:val="right" w:leader="dot" w:pos="9350"/>
             </w:tabs>
@@ -941,7 +941,7 @@
         </w:p>
         <w:p>
           <w:pPr>
-            <w:pStyle w:val="TOC2"/>
+            <w:pStyle w:val="Sumrio2"/>
             <w:rPr>
               <w:noProof/>
               <w:color w:val="auto"/>
@@ -961,7 +961,7 @@
         </w:p>
         <w:p>
           <w:pPr>
-            <w:pStyle w:val="TOC2"/>
+            <w:pStyle w:val="Sumrio2"/>
             <w:rPr>
               <w:noProof/>
               <w:color w:val="auto"/>
@@ -981,7 +981,7 @@
         </w:p>
         <w:p>
           <w:pPr>
-            <w:pStyle w:val="TOC2"/>
+            <w:pStyle w:val="Sumrio2"/>
             <w:rPr>
               <w:noProof/>
               <w:color w:val="auto"/>
@@ -1001,7 +1001,7 @@
         </w:p>
         <w:p>
           <w:pPr>
-            <w:pStyle w:val="TOC2"/>
+            <w:pStyle w:val="Sumrio2"/>
             <w:rPr>
               <w:noProof/>
               <w:color w:val="auto"/>
@@ -1021,7 +1021,7 @@
         </w:p>
         <w:p>
           <w:pPr>
-            <w:pStyle w:val="TOC1"/>
+            <w:pStyle w:val="Sumrio1"/>
             <w:tabs>
               <w:tab w:val="right" w:leader="dot" w:pos="9350"/>
             </w:tabs>
@@ -1103,7 +1103,7 @@
         </w:p>
         <w:p>
           <w:pPr>
-            <w:pStyle w:val="TOC2"/>
+            <w:pStyle w:val="Sumrio2"/>
             <w:rPr>
               <w:noProof/>
               <w:color w:val="auto"/>
@@ -1123,7 +1123,7 @@
         </w:p>
         <w:p>
           <w:pPr>
-            <w:pStyle w:val="TOC2"/>
+            <w:pStyle w:val="Sumrio2"/>
             <w:rPr>
               <w:noProof/>
               <w:color w:val="auto"/>
@@ -1143,7 +1143,7 @@
         </w:p>
         <w:p>
           <w:pPr>
-            <w:pStyle w:val="TOC2"/>
+            <w:pStyle w:val="Sumrio2"/>
             <w:rPr>
               <w:noProof/>
               <w:color w:val="auto"/>
@@ -1163,7 +1163,7 @@
         </w:p>
         <w:p>
           <w:pPr>
-            <w:pStyle w:val="TOC2"/>
+            <w:pStyle w:val="Sumrio2"/>
             <w:rPr>
               <w:noProof/>
               <w:color w:val="auto"/>
@@ -1183,7 +1183,7 @@
         </w:p>
         <w:p>
           <w:pPr>
-            <w:pStyle w:val="TOC1"/>
+            <w:pStyle w:val="Sumrio1"/>
             <w:tabs>
               <w:tab w:val="right" w:leader="dot" w:pos="9350"/>
             </w:tabs>
@@ -1265,7 +1265,7 @@
         </w:p>
         <w:p>
           <w:pPr>
-            <w:pStyle w:val="TOC2"/>
+            <w:pStyle w:val="Sumrio2"/>
             <w:rPr>
               <w:noProof/>
               <w:color w:val="auto"/>
@@ -1285,7 +1285,7 @@
         </w:p>
         <w:p>
           <w:pPr>
-            <w:pStyle w:val="TOC2"/>
+            <w:pStyle w:val="Sumrio2"/>
             <w:rPr>
               <w:noProof/>
               <w:color w:val="auto"/>
@@ -1305,7 +1305,7 @@
         </w:p>
         <w:p>
           <w:pPr>
-            <w:pStyle w:val="TOC1"/>
+            <w:pStyle w:val="Sumrio1"/>
             <w:tabs>
               <w:tab w:val="right" w:leader="dot" w:pos="9350"/>
             </w:tabs>
@@ -1387,7 +1387,7 @@
         </w:p>
         <w:p>
           <w:pPr>
-            <w:pStyle w:val="TOC2"/>
+            <w:pStyle w:val="Sumrio2"/>
             <w:rPr>
               <w:noProof/>
               <w:color w:val="auto"/>
@@ -1407,7 +1407,7 @@
         </w:p>
         <w:p>
           <w:pPr>
-            <w:pStyle w:val="TOC2"/>
+            <w:pStyle w:val="Sumrio2"/>
             <w:rPr>
               <w:noProof/>
               <w:color w:val="auto"/>
@@ -1427,7 +1427,7 @@
         </w:p>
         <w:p>
           <w:pPr>
-            <w:pStyle w:val="TOC2"/>
+            <w:pStyle w:val="Sumrio2"/>
             <w:rPr>
               <w:noProof/>
               <w:color w:val="auto"/>
@@ -1447,7 +1447,7 @@
         </w:p>
         <w:p>
           <w:pPr>
-            <w:pStyle w:val="TOC1"/>
+            <w:pStyle w:val="Sumrio1"/>
             <w:tabs>
               <w:tab w:val="right" w:leader="dot" w:pos="9350"/>
             </w:tabs>
@@ -1529,7 +1529,7 @@
         </w:p>
         <w:p>
           <w:pPr>
-            <w:pStyle w:val="TOC2"/>
+            <w:pStyle w:val="Sumrio2"/>
             <w:rPr>
               <w:noProof/>
               <w:color w:val="auto"/>
@@ -1549,7 +1549,7 @@
         </w:p>
         <w:p>
           <w:pPr>
-            <w:pStyle w:val="TOC1"/>
+            <w:pStyle w:val="Sumrio1"/>
             <w:tabs>
               <w:tab w:val="right" w:leader="dot" w:pos="9350"/>
             </w:tabs>
@@ -1631,7 +1631,7 @@
         </w:p>
         <w:p>
           <w:pPr>
-            <w:pStyle w:val="TOC2"/>
+            <w:pStyle w:val="Sumrio2"/>
             <w:rPr>
               <w:noProof/>
               <w:color w:val="auto"/>
@@ -1651,7 +1651,7 @@
         </w:p>
         <w:p>
           <w:pPr>
-            <w:pStyle w:val="TOC2"/>
+            <w:pStyle w:val="Sumrio2"/>
             <w:rPr>
               <w:noProof/>
               <w:color w:val="auto"/>
@@ -1671,7 +1671,7 @@
         </w:p>
         <w:p>
           <w:pPr>
-            <w:pStyle w:val="TOC2"/>
+            <w:pStyle w:val="Sumrio2"/>
             <w:rPr>
               <w:noProof/>
               <w:color w:val="auto"/>
@@ -1691,7 +1691,7 @@
         </w:p>
         <w:p>
           <w:pPr>
-            <w:pStyle w:val="TOC1"/>
+            <w:pStyle w:val="Sumrio1"/>
             <w:tabs>
               <w:tab w:val="right" w:leader="dot" w:pos="9350"/>
             </w:tabs>
@@ -1807,7 +1807,7 @@
     </w:p>
     <w:p>
       <w:pPr>
-        <w:pStyle w:val="Heading1"/>
+        <w:pStyle w:val="Ttulo1"/>
         <w:rPr>
           <w:lang w:val="pt-BR"/>
         </w:rPr>
@@ -1837,7 +1837,7 @@
     </w:p>
     <w:p>
       <w:pPr>
-        <w:pStyle w:val="Heading2"/>
+        <w:pStyle w:val="Ttulo2"/>
         <w:rPr>
           <w:lang w:val="pt-BR"/>
         </w:rPr>
@@ -1933,7 +1933,19 @@
         <w:rPr>
           <w:lang w:val="pt-BR"/>
         </w:rPr>
-        <w:t>Novas habilidades serão adquiridas aos se chegar em determinados pontos da história e dependerão das escolhas do jogador. Habilidades adquiridas poderão ser melhorada gastando pontos, que serão adquiridos de várias formas ao longo do desenvolver da história.</w:t>
+        <w:t xml:space="preserve">Novas </w:t>
+      </w:r>
+      <w:r>
+        <w:rPr>
+          <w:lang w:val="pt-BR"/>
+        </w:rPr>
+        <w:t>habilidades serão adquiridas ao</w:t>
+      </w:r>
+      <w:r>
+        <w:rPr>
+          <w:lang w:val="pt-BR"/>
+        </w:rPr>
+        <w:t xml:space="preserve"> se chegar em determinados pontos da história e dependerão das escolhas do jogador. Habilidades adquiridas poderão ser melhorada gastando pontos, que serão adquiridos de várias formas ao longo do desenvolver da história.</w:t>
       </w:r>
     </w:p>
     <w:p>
@@ -1966,7 +1978,7 @@
     </w:p>
     <w:p>
       <w:pPr>
-        <w:pStyle w:val="Heading2"/>
+        <w:pStyle w:val="Ttulo2"/>
         <w:rPr>
           <w:lang w:val="pt-BR"/>
         </w:rPr>
@@ -1996,7 +2008,7 @@
     </w:p>
     <w:p>
       <w:pPr>
-        <w:pStyle w:val="ListParagraph"/>
+        <w:pStyle w:val="PargrafodaLista"/>
         <w:numPr>
           <w:ilvl w:val="0"/>
           <w:numId w:val="4"/>
@@ -2023,7 +2035,7 @@
     </w:p>
     <w:p>
       <w:pPr>
-        <w:pStyle w:val="ListParagraph"/>
+        <w:pStyle w:val="PargrafodaLista"/>
         <w:numPr>
           <w:ilvl w:val="0"/>
           <w:numId w:val="4"/>
@@ -2050,7 +2062,7 @@
     </w:p>
     <w:p>
       <w:pPr>
-        <w:pStyle w:val="ListParagraph"/>
+        <w:pStyle w:val="PargrafodaLista"/>
         <w:numPr>
           <w:ilvl w:val="0"/>
           <w:numId w:val="4"/>
@@ -2077,7 +2089,7 @@
     </w:p>
     <w:p>
       <w:pPr>
-        <w:pStyle w:val="ListParagraph"/>
+        <w:pStyle w:val="PargrafodaLista"/>
         <w:numPr>
           <w:ilvl w:val="0"/>
           <w:numId w:val="4"/>
@@ -2104,7 +2116,7 @@
     </w:p>
     <w:p>
       <w:pPr>
-        <w:pStyle w:val="ListParagraph"/>
+        <w:pStyle w:val="PargrafodaLista"/>
         <w:numPr>
           <w:ilvl w:val="0"/>
           <w:numId w:val="4"/>
@@ -2131,7 +2143,7 @@
     </w:p>
     <w:p>
       <w:pPr>
-        <w:pStyle w:val="ListParagraph"/>
+        <w:pStyle w:val="PargrafodaLista"/>
         <w:numPr>
           <w:ilvl w:val="0"/>
           <w:numId w:val="4"/>
@@ -2164,7 +2176,7 @@
     </w:p>
     <w:p>
       <w:pPr>
-        <w:pStyle w:val="ListParagraph"/>
+        <w:pStyle w:val="PargrafodaLista"/>
         <w:numPr>
           <w:ilvl w:val="0"/>
           <w:numId w:val="4"/>
@@ -2191,7 +2203,7 @@
     </w:p>
     <w:p>
       <w:pPr>
-        <w:pStyle w:val="ListParagraph"/>
+        <w:pStyle w:val="PargrafodaLista"/>
         <w:numPr>
           <w:ilvl w:val="0"/>
           <w:numId w:val="4"/>
@@ -2219,7 +2231,7 @@
     </w:p>
     <w:p>
       <w:pPr>
-        <w:pStyle w:val="ListParagraph"/>
+        <w:pStyle w:val="PargrafodaLista"/>
         <w:numPr>
           <w:ilvl w:val="0"/>
           <w:numId w:val="4"/>
@@ -2246,7 +2258,7 @@
     </w:p>
     <w:p>
       <w:pPr>
-        <w:pStyle w:val="ListParagraph"/>
+        <w:pStyle w:val="PargrafodaLista"/>
         <w:numPr>
           <w:ilvl w:val="0"/>
           <w:numId w:val="4"/>
@@ -2273,7 +2285,7 @@
     </w:p>
     <w:p>
       <w:pPr>
-        <w:pStyle w:val="Heading2"/>
+        <w:pStyle w:val="Ttulo2"/>
         <w:rPr>
           <w:lang w:val="pt-BR"/>
         </w:rPr>
@@ -2879,7 +2891,7 @@
     </w:p>
     <w:p>
       <w:pPr>
-        <w:pStyle w:val="Heading2"/>
+        <w:pStyle w:val="Ttulo2"/>
         <w:rPr>
           <w:lang w:val="pt-BR"/>
         </w:rPr>
@@ -3141,7 +3153,7 @@
     </w:p>
     <w:p>
       <w:pPr>
-        <w:pStyle w:val="Heading2"/>
+        <w:pStyle w:val="Ttulo2"/>
         <w:rPr>
           <w:lang w:val="pt-BR"/>
         </w:rPr>
@@ -3178,7 +3190,7 @@
     </w:p>
     <w:p>
       <w:pPr>
-        <w:pStyle w:val="Heading1"/>
+        <w:pStyle w:val="Ttulo1"/>
         <w:rPr>
           <w:lang w:val="pt-BR"/>
         </w:rPr>
@@ -3221,7 +3233,7 @@
     </w:p>
     <w:p>
       <w:pPr>
-        <w:pStyle w:val="Heading2"/>
+        <w:pStyle w:val="Ttulo2"/>
         <w:rPr>
           <w:lang w:val="pt-BR"/>
         </w:rPr>
@@ -3247,7 +3259,19 @@
         <w:rPr>
           <w:lang w:val="pt-BR"/>
         </w:rPr>
-        <w:t xml:space="preserve">O mundo de Corina é muito similar ao nosso, exceto que logo na introdução do jogo, algo estranho acontece: Uma atmosfera cinza e pesada toma conta de tudo e de todos e de repente todas as pessoas do mundo entram num estado de paralisia, como se estivessem congelados em carbonita¹. Corina também é afetada pela calamidade, no entanto sua mente continua ativa, e é a partir daí que o jogo se inicia e o jogador é introduzido ao </w:t>
+        <w:t xml:space="preserve">O mundo de Corina é muito similar ao nosso, exceto que logo na introdução do jogo, algo estranho acontece: Uma atmosfera cinza e pesada toma conta de tudo e de todos e de repente todas as pessoas do mundo entram </w:t>
+      </w:r>
+      <w:r>
+        <w:rPr>
+          <w:lang w:val="pt-BR"/>
+        </w:rPr>
+        <w:t>em um</w:t>
+      </w:r>
+      <w:r>
+        <w:rPr>
+          <w:lang w:val="pt-BR"/>
+        </w:rPr>
+        <w:t xml:space="preserve"> estado de paralisia, como se estivessem congelados em carbonita¹. Corina também é afetada pela calamidade, no entanto sua mente continua ativa, e é a partir daí que o jogo se inicia e o jogador é introduzido ao </w:t>
       </w:r>
       <w:r>
         <w:rPr>
@@ -3273,8 +3297,36 @@
         <w:rPr>
           <w:lang w:val="pt-BR"/>
         </w:rPr>
-        <w:t>, o elemento que permitirá ou não que as ações de Corina alterem a realidade em sua própria mente.</w:t>
-      </w:r>
+        <w:t xml:space="preserve">, o elemento que permitirá ou não que as ações de Corina alterem a realidade </w:t>
+      </w:r>
+      <w:r>
+        <w:rPr>
+          <w:lang w:val="pt-BR"/>
+        </w:rPr>
+        <w:t>de</w:t>
+      </w:r>
+      <w:r>
+        <w:rPr>
+          <w:lang w:val="pt-BR"/>
+        </w:rPr>
+        <w:t xml:space="preserve"> sua própria mente.</w:t>
+      </w:r>
+    </w:p>
+    <w:p>
+      <w:pPr>
+        <w:pStyle w:val="Ttulo2"/>
+        <w:rPr>
+          <w:lang w:val="pt-BR"/>
+        </w:rPr>
+      </w:pPr>
+      <w:bookmarkStart w:id="8" w:name="_Toc449553379"/>
+      <w:r>
+        <w:rPr>
+          <w:lang w:val="pt-BR"/>
+        </w:rPr>
+        <w:t>Enredo</w:t>
+      </w:r>
+      <w:bookmarkEnd w:id="8"/>
     </w:p>
     <w:p>
       <w:pPr>
@@ -3288,24 +3340,271 @@
         <w:rPr>
           <w:lang w:val="pt-BR"/>
         </w:rPr>
-        <w:t>Continua...</w:t>
-      </w:r>
-    </w:p>
-    <w:p>
-      <w:pPr>
-        <w:pStyle w:val="Heading2"/>
-        <w:rPr>
-          <w:lang w:val="pt-BR"/>
-        </w:rPr>
-      </w:pPr>
-      <w:bookmarkStart w:id="8" w:name="_Toc449553379"/>
-      <w:r>
-        <w:rPr>
-          <w:lang w:val="pt-BR"/>
-        </w:rPr>
-        <w:t>Enredo</w:t>
-      </w:r>
-      <w:bookmarkEnd w:id="8"/>
+        <w:t>O ano pouco importa, a sociedade já é moderna e o mundo globalizado, por isso a posição geográfica também não importa.</w:t>
+      </w:r>
+      <w:r>
+        <w:rPr>
+          <w:lang w:val="pt-BR"/>
+        </w:rPr>
+        <w:t xml:space="preserve"> Corina vive em uma grande cidade e trabalha em um escritório. Sua posição na empresa é irrelevante</w:t>
+      </w:r>
+      <w:r>
+        <w:rPr>
+          <w:lang w:val="pt-BR"/>
+        </w:rPr>
+        <w:t>. Corina era irrelevante. Ou assim pensava ela.</w:t>
+      </w:r>
+      <w:r>
+        <w:rPr>
+          <w:lang w:val="pt-BR"/>
+        </w:rPr>
+        <w:t xml:space="preserve"> Corina é uma jovem comum que não havia atingido su</w:t>
+      </w:r>
+      <w:r>
+        <w:rPr>
+          <w:lang w:val="pt-BR"/>
+        </w:rPr>
+        <w:t xml:space="preserve">as metas ainda, trabalhava </w:t>
+      </w:r>
+      <w:r>
+        <w:rPr>
+          <w:lang w:val="pt-BR"/>
+        </w:rPr>
+        <w:t>por que</w:t>
+      </w:r>
+      <w:r>
+        <w:rPr>
+          <w:lang w:val="pt-BR"/>
+        </w:rPr>
+        <w:t xml:space="preserve"> queria viajar pelo mundo e conhecer coisas diferentes</w:t>
+      </w:r>
+      <w:r>
+        <w:rPr>
+          <w:lang w:val="pt-BR"/>
+        </w:rPr>
+        <w:t>. Enquanto não podia viajar para outros lugares físicos, Corina sempre fazia viagens em sua própria mente, imaginando diversos cenários, lugares onde queria passar as férias, templos que gostaria de explorar, museus que queria conhecer. Ela sempre imaginava a história por trás de certas localidades no globo e das pessoas de lá. Sempre criativa, Corina não imaginara que seu dom pudesse ser tão útil quanto estava próximo de ser</w:t>
+      </w:r>
+      <w:r>
+        <w:rPr>
+          <w:lang w:val="pt-BR"/>
+        </w:rPr>
+        <w:t>.</w:t>
+      </w:r>
+    </w:p>
+    <w:p>
+      <w:pPr>
+        <w:ind w:firstLine="720"/>
+        <w:jc w:val="both"/>
+        <w:rPr>
+          <w:lang w:val="pt-BR"/>
+        </w:rPr>
+      </w:pPr>
+      <w:r>
+        <w:rPr>
+          <w:lang w:val="pt-BR"/>
+        </w:rPr>
+        <w:t>Naquela tarde, Corina voltava do almoço e o elevador já estava chegando ao seu andar, quando sem nenhum aviso, tudo se escurece. “Um apagão? ”, pensou Corina. A pergunta ecoou em sua mente, mas não chegou aos lábios</w:t>
+      </w:r>
+      <w:r>
+        <w:rPr>
+          <w:lang w:val="pt-BR"/>
+        </w:rPr>
+        <w:t>. As demais pessoas no elevador estavam estranhamente caladas. Corina não podia se mover, não sentia seu próprio corpo, na verdade era como se nenhum de seus sentidos estivessem funcionando</w:t>
+      </w:r>
+      <w:r>
+        <w:rPr>
+          <w:lang w:val="pt-BR"/>
+        </w:rPr>
+        <w:t>, havia apenas o vazio.</w:t>
+      </w:r>
+      <w:r>
+        <w:rPr>
+          <w:lang w:val="pt-BR"/>
+        </w:rPr>
+        <w:t xml:space="preserve"> Corina tenta falar, pedir ajuda, gritar, mas percebe que não ouve a própria voz, sabe que está apenas pensando</w:t>
+      </w:r>
+      <w:r>
+        <w:rPr>
+          <w:lang w:val="pt-BR"/>
+        </w:rPr>
+        <w:t xml:space="preserve"> e segue assim por algum tempo, até que finalmente sente seu corpo se mover.</w:t>
+      </w:r>
+    </w:p>
+    <w:p>
+      <w:pPr>
+        <w:ind w:firstLine="720"/>
+        <w:jc w:val="both"/>
+        <w:rPr>
+          <w:lang w:val="pt-BR"/>
+        </w:rPr>
+      </w:pPr>
+      <w:r>
+        <w:rPr>
+          <w:lang w:val="pt-BR"/>
+        </w:rPr>
+        <w:t>Uma luz pisca fortemente e Corina consegue enxergar um caminho à frente, como um infinito corredor de pedra, a luz era fraca demais para mostrar seu fim. Ela já não mais estava no elevador. Não estava na empresa. Nem acreditava mais estar no mesmo plano de existência de antes.</w:t>
+      </w:r>
+      <w:r>
+        <w:rPr>
+          <w:lang w:val="pt-BR"/>
+        </w:rPr>
+        <w:t xml:space="preserve"> Parecia estar sozinha, mas sentia uma presença ali, e então, exclamando, Corina consegue ouvir sua própria voz, questionando a presença que sentia. Sua mente estava confusa, seu corpo não era o mesmo que estava no elevador</w:t>
+      </w:r>
+      <w:r>
+        <w:rPr>
+          <w:lang w:val="pt-BR"/>
+        </w:rPr>
+        <w:t>, era na verdade uma extensão de seus pensamentos, uma materialização física em um plano puramente mental. Tudo ali era. E ela sabia. Ao “despertar” nesse plano, muitas coisas ficaram mais claras para Corina, ela automaticamente sabia lidar com o que estava à sua frente.</w:t>
+      </w:r>
+      <w:r>
+        <w:rPr>
+          <w:lang w:val="pt-BR"/>
+        </w:rPr>
+        <w:t xml:space="preserve"> Mas ainda havia uma presença ali.</w:t>
+      </w:r>
+    </w:p>
+    <w:p>
+      <w:pPr>
+        <w:ind w:firstLine="720"/>
+        <w:jc w:val="both"/>
+        <w:rPr>
+          <w:lang w:val="pt-BR"/>
+        </w:rPr>
+      </w:pPr>
+      <w:r>
+        <w:rPr>
+          <w:lang w:val="pt-BR"/>
+        </w:rPr>
+        <w:t>Tentando se mover, Corina percebe que não po</w:t>
+      </w:r>
+      <w:r>
+        <w:rPr>
+          <w:lang w:val="pt-BR"/>
+        </w:rPr>
+        <w:t>de, como se algo a impedisse</w:t>
+      </w:r>
+      <w:r>
+        <w:rPr>
+          <w:lang w:val="pt-BR"/>
+        </w:rPr>
+        <w:t xml:space="preserve">. Logo ela percebe que a tal presença era responsável por isso. Ela tenta conversar “vamos, </w:t>
+      </w:r>
+      <w:r>
+        <w:rPr>
+          <w:lang w:val="pt-BR"/>
+        </w:rPr>
+        <w:t>ande</w:t>
+      </w:r>
+      <w:r>
+        <w:rPr>
+          <w:lang w:val="pt-BR"/>
+        </w:rPr>
+        <w:t>!”</w:t>
+      </w:r>
+      <w:r>
+        <w:rPr>
+          <w:lang w:val="pt-BR"/>
+        </w:rPr>
+        <w:t xml:space="preserve">, exclama. E então percebe que se move. Ela tinha de estar em sincronia com a presença, precisavam fazer as coisas juntos. Aquela realidade era criada por ela e poderia ser alterada por ela, mas ainda assim haviam regras, regras que ela deveria seguir e que eram impostas pela presença, pelo </w:t>
+      </w:r>
+      <w:r>
+        <w:rPr>
+          <w:b/>
+          <w:lang w:val="pt-BR"/>
+        </w:rPr>
+        <w:t>Fator Crítico</w:t>
+      </w:r>
+      <w:r>
+        <w:rPr>
+          <w:lang w:val="pt-BR"/>
+        </w:rPr>
+        <w:t>.</w:t>
+      </w:r>
+    </w:p>
+    <w:p>
+      <w:pPr>
+        <w:ind w:firstLine="720"/>
+        <w:jc w:val="both"/>
+        <w:rPr>
+          <w:lang w:val="pt-BR"/>
+        </w:rPr>
+      </w:pPr>
+      <w:r>
+        <w:rPr>
+          <w:lang w:val="pt-BR"/>
+        </w:rPr>
+        <w:t xml:space="preserve">Por diferentes lugares, variando de sonhos felizes aos cantos escuros de sua mente, Corina viaja aliada do </w:t>
+      </w:r>
+      <w:r>
+        <w:rPr>
+          <w:b/>
+          <w:lang w:val="pt-BR"/>
+        </w:rPr>
+        <w:t>Fator Crítico</w:t>
+      </w:r>
+      <w:r>
+        <w:rPr>
+          <w:lang w:val="pt-BR"/>
+        </w:rPr>
+        <w:t xml:space="preserve">, ganhando sua confiança e cada vez mais manipulando sua realidade para que, eventualmente consiga sair dali e </w:t>
+      </w:r>
+      <w:r>
+        <w:rPr>
+          <w:lang w:val="pt-BR"/>
+        </w:rPr>
+        <w:lastRenderedPageBreak/>
+        <w:t>voltar para o lugar de onde veio, finalmente entendendo o que houve naquele dia. A verdade é que sair daquele lugar não era tão difícil e nem demora tanto a acontecer. Uma vez de volta ao plano material, no entanto, as perguntas apenas aumentam. Corina ainda estaria paralisada pela manta cinza que cobria o mundo</w:t>
+      </w:r>
+      <w:r>
+        <w:rPr>
+          <w:lang w:val="pt-BR"/>
+        </w:rPr>
+        <w:t xml:space="preserve">. Aos poucos, descobrindo os segredos em seu </w:t>
+      </w:r>
+      <w:r>
+        <w:rPr>
+          <w:b/>
+          <w:lang w:val="pt-BR"/>
+        </w:rPr>
+        <w:t>Palácio Mental</w:t>
+      </w:r>
+      <w:r>
+        <w:rPr>
+          <w:lang w:val="pt-BR"/>
+        </w:rPr>
+        <w:t xml:space="preserve">, Corina descobriria mais segredos sobre seu </w:t>
+      </w:r>
+      <w:r>
+        <w:rPr>
+          <w:b/>
+          <w:lang w:val="pt-BR"/>
+        </w:rPr>
+        <w:t>Mundo Cinza</w:t>
+      </w:r>
+      <w:r>
+        <w:rPr>
+          <w:lang w:val="pt-BR"/>
+        </w:rPr>
+        <w:t>, e essa seria agora sua jornada.</w:t>
+      </w:r>
+      <w:bookmarkStart w:id="9" w:name="_GoBack"/>
+      <w:bookmarkEnd w:id="9"/>
+    </w:p>
+    <w:p>
+      <w:pPr>
+        <w:pStyle w:val="Ttulo2"/>
+        <w:rPr>
+          <w:lang w:val="pt-BR"/>
+        </w:rPr>
+      </w:pPr>
+      <w:bookmarkStart w:id="10" w:name="_Toc449553380"/>
+      <w:r>
+        <w:rPr>
+          <w:lang w:val="pt-BR"/>
+        </w:rPr>
+        <w:t>Personagens principais</w:t>
+      </w:r>
+      <w:bookmarkEnd w:id="10"/>
     </w:p>
     <w:p>
       <w:pPr>
@@ -3322,19 +3621,19 @@
     </w:p>
     <w:p>
       <w:pPr>
-        <w:pStyle w:val="Heading2"/>
-        <w:rPr>
-          <w:lang w:val="pt-BR"/>
-        </w:rPr>
-      </w:pPr>
-      <w:bookmarkStart w:id="9" w:name="_Toc449553380"/>
-      <w:r>
-        <w:rPr>
-          <w:lang w:val="pt-BR"/>
-        </w:rPr>
-        <w:t>Personagens principais</w:t>
-      </w:r>
-      <w:bookmarkEnd w:id="9"/>
+        <w:pStyle w:val="Ttulo2"/>
+        <w:rPr>
+          <w:lang w:val="pt-BR"/>
+        </w:rPr>
+      </w:pPr>
+      <w:bookmarkStart w:id="11" w:name="_Toc449553381"/>
+      <w:r>
+        <w:rPr>
+          <w:lang w:val="pt-BR"/>
+        </w:rPr>
+        <w:t>Personagens secundários</w:t>
+      </w:r>
+      <w:bookmarkEnd w:id="11"/>
     </w:p>
     <w:p>
       <w:pPr>
@@ -3351,19 +3650,48 @@
     </w:p>
     <w:p>
       <w:pPr>
-        <w:pStyle w:val="Heading2"/>
-        <w:rPr>
-          <w:lang w:val="pt-BR"/>
-        </w:rPr>
-      </w:pPr>
-      <w:bookmarkStart w:id="10" w:name="_Toc449553381"/>
-      <w:r>
-        <w:rPr>
-          <w:lang w:val="pt-BR"/>
-        </w:rPr>
-        <w:t>Personagens secundários</w:t>
-      </w:r>
-      <w:bookmarkEnd w:id="10"/>
+        <w:pStyle w:val="Ttulo1"/>
+        <w:rPr>
+          <w:lang w:val="pt-BR"/>
+        </w:rPr>
+      </w:pPr>
+      <w:bookmarkStart w:id="12" w:name="_Toc449553382"/>
+      <w:r>
+        <w:rPr>
+          <w:lang w:val="pt-BR"/>
+        </w:rPr>
+        <w:t>Jogabilidade</w:t>
+      </w:r>
+      <w:bookmarkEnd w:id="12"/>
+    </w:p>
+    <w:p>
+      <w:pPr>
+        <w:rPr>
+          <w:lang w:val="pt-BR"/>
+        </w:rPr>
+      </w:pPr>
+      <w:r>
+        <w:rPr>
+          <w:lang w:val="pt-BR"/>
+        </w:rPr>
+        <w:t>Descrição inicial</w:t>
+      </w:r>
+    </w:p>
+    <w:p>
+      <w:pPr>
+        <w:pStyle w:val="Ttulo2"/>
+        <w:rPr>
+          <w:lang w:val="pt-BR"/>
+        </w:rPr>
+      </w:pPr>
+      <w:bookmarkStart w:id="13" w:name="_Toc449553383"/>
+      <w:r>
+        <w:rPr>
+          <w:lang w:val="pt-BR"/>
+        </w:rPr>
+        <w:t>Formas de interação</w:t>
+      </w:r>
+      <w:bookmarkEnd w:id="13"/>
     </w:p>
     <w:p>
       <w:pPr>
@@ -3380,48 +3708,19 @@
     </w:p>
     <w:p>
       <w:pPr>
-        <w:pStyle w:val="Heading1"/>
-        <w:rPr>
-          <w:lang w:val="pt-BR"/>
-        </w:rPr>
-      </w:pPr>
-      <w:bookmarkStart w:id="11" w:name="_Toc449553382"/>
-      <w:r>
-        <w:rPr>
-          <w:lang w:val="pt-BR"/>
-        </w:rPr>
-        <w:t>Jogabilidade</w:t>
-      </w:r>
-      <w:bookmarkEnd w:id="11"/>
-    </w:p>
-    <w:p>
-      <w:pPr>
-        <w:rPr>
-          <w:lang w:val="pt-BR"/>
-        </w:rPr>
-      </w:pPr>
-      <w:r>
-        <w:rPr>
-          <w:lang w:val="pt-BR"/>
-        </w:rPr>
-        <w:t>Descrição inicial</w:t>
-      </w:r>
-    </w:p>
-    <w:p>
-      <w:pPr>
-        <w:pStyle w:val="Heading2"/>
-        <w:rPr>
-          <w:lang w:val="pt-BR"/>
-        </w:rPr>
-      </w:pPr>
-      <w:bookmarkStart w:id="12" w:name="_Toc449553383"/>
-      <w:r>
-        <w:rPr>
-          <w:lang w:val="pt-BR"/>
-        </w:rPr>
-        <w:t>Formas de interação</w:t>
-      </w:r>
-      <w:bookmarkEnd w:id="12"/>
+        <w:pStyle w:val="Ttulo2"/>
+        <w:rPr>
+          <w:lang w:val="pt-BR"/>
+        </w:rPr>
+      </w:pPr>
+      <w:bookmarkStart w:id="14" w:name="_Toc449553384"/>
+      <w:r>
+        <w:rPr>
+          <w:lang w:val="pt-BR"/>
+        </w:rPr>
+        <w:t>Mecânicas</w:t>
+      </w:r>
+      <w:bookmarkEnd w:id="14"/>
     </w:p>
     <w:p>
       <w:pPr>
@@ -3438,19 +3737,19 @@
     </w:p>
     <w:p>
       <w:pPr>
-        <w:pStyle w:val="Heading2"/>
-        <w:rPr>
-          <w:lang w:val="pt-BR"/>
-        </w:rPr>
-      </w:pPr>
-      <w:bookmarkStart w:id="13" w:name="_Toc449553384"/>
-      <w:r>
-        <w:rPr>
-          <w:lang w:val="pt-BR"/>
-        </w:rPr>
-        <w:t>Mecânicas</w:t>
-      </w:r>
-      <w:bookmarkEnd w:id="13"/>
+        <w:pStyle w:val="Ttulo2"/>
+        <w:rPr>
+          <w:lang w:val="pt-BR"/>
+        </w:rPr>
+      </w:pPr>
+      <w:bookmarkStart w:id="15" w:name="_Toc449553385"/>
+      <w:r>
+        <w:rPr>
+          <w:lang w:val="pt-BR"/>
+        </w:rPr>
+        <w:t>Combate</w:t>
+      </w:r>
+      <w:bookmarkEnd w:id="15"/>
     </w:p>
     <w:p>
       <w:pPr>
@@ -3467,19 +3766,19 @@
     </w:p>
     <w:p>
       <w:pPr>
-        <w:pStyle w:val="Heading2"/>
-        <w:rPr>
-          <w:lang w:val="pt-BR"/>
-        </w:rPr>
-      </w:pPr>
-      <w:bookmarkStart w:id="14" w:name="_Toc449553385"/>
-      <w:r>
-        <w:rPr>
-          <w:lang w:val="pt-BR"/>
-        </w:rPr>
-        <w:t>Combate</w:t>
-      </w:r>
-      <w:bookmarkEnd w:id="14"/>
+        <w:pStyle w:val="Ttulo2"/>
+        <w:rPr>
+          <w:lang w:val="pt-BR"/>
+        </w:rPr>
+      </w:pPr>
+      <w:bookmarkStart w:id="16" w:name="_Toc449553386"/>
+      <w:r>
+        <w:rPr>
+          <w:lang w:val="pt-BR"/>
+        </w:rPr>
+        <w:t>Evolução</w:t>
+      </w:r>
+      <w:bookmarkEnd w:id="16"/>
     </w:p>
     <w:p>
       <w:pPr>
@@ -3496,36 +3795,7 @@
     </w:p>
     <w:p>
       <w:pPr>
-        <w:pStyle w:val="Heading2"/>
-        <w:rPr>
-          <w:lang w:val="pt-BR"/>
-        </w:rPr>
-      </w:pPr>
-      <w:bookmarkStart w:id="15" w:name="_Toc449553386"/>
-      <w:r>
-        <w:rPr>
-          <w:lang w:val="pt-BR"/>
-        </w:rPr>
-        <w:t>Evolução</w:t>
-      </w:r>
-      <w:bookmarkEnd w:id="15"/>
-    </w:p>
-    <w:p>
-      <w:pPr>
-        <w:rPr>
-          <w:lang w:val="pt-BR"/>
-        </w:rPr>
-      </w:pPr>
-      <w:r>
-        <w:rPr>
-          <w:lang w:val="pt-BR"/>
-        </w:rPr>
-        <w:t>A fazer</w:t>
-      </w:r>
-    </w:p>
-    <w:p>
-      <w:pPr>
-        <w:pStyle w:val="Heading1"/>
+        <w:pStyle w:val="Ttulo1"/>
         <w:keepNext w:val="0"/>
         <w:keepLines w:val="0"/>
         <w:pageBreakBefore/>
@@ -3533,7 +3803,7 @@
           <w:lang w:val="pt-BR"/>
         </w:rPr>
       </w:pPr>
-      <w:bookmarkStart w:id="16" w:name="_Toc449553387"/>
+      <w:bookmarkStart w:id="17" w:name="_Toc449553387"/>
       <w:r>
         <w:rPr>
           <w:lang w:val="pt-BR"/>
@@ -3541,23 +3811,23 @@
         <w:lastRenderedPageBreak/>
         <w:t>Interface</w:t>
       </w:r>
-      <w:bookmarkEnd w:id="16"/>
-    </w:p>
-    <w:p>
-      <w:pPr>
-        <w:pStyle w:val="Heading2"/>
-        <w:rPr>
-          <w:lang w:val="pt-BR"/>
-        </w:rPr>
-      </w:pPr>
-      <w:bookmarkStart w:id="17" w:name="_Toc449553388"/>
+      <w:bookmarkEnd w:id="17"/>
+    </w:p>
+    <w:p>
+      <w:pPr>
+        <w:pStyle w:val="Ttulo2"/>
+        <w:rPr>
+          <w:lang w:val="pt-BR"/>
+        </w:rPr>
+      </w:pPr>
+      <w:bookmarkStart w:id="18" w:name="_Toc449553388"/>
       <w:r>
         <w:rPr>
           <w:lang w:val="pt-BR"/>
         </w:rPr>
         <w:t>GUI</w:t>
       </w:r>
-      <w:bookmarkEnd w:id="17"/>
+      <w:bookmarkEnd w:id="18"/>
     </w:p>
     <w:p>
       <w:pPr>
@@ -3574,19 +3844,19 @@
     </w:p>
     <w:p>
       <w:pPr>
-        <w:pStyle w:val="Heading2"/>
-        <w:rPr>
-          <w:lang w:val="pt-BR"/>
-        </w:rPr>
-      </w:pPr>
-      <w:bookmarkStart w:id="18" w:name="_Toc449553389"/>
+        <w:pStyle w:val="Ttulo2"/>
+        <w:rPr>
+          <w:lang w:val="pt-BR"/>
+        </w:rPr>
+      </w:pPr>
+      <w:bookmarkStart w:id="19" w:name="_Toc449553389"/>
       <w:r>
         <w:rPr>
           <w:lang w:val="pt-BR"/>
         </w:rPr>
         <w:t>Menus</w:t>
       </w:r>
-      <w:bookmarkEnd w:id="18"/>
+      <w:bookmarkEnd w:id="19"/>
     </w:p>
     <w:p>
       <w:pPr>
@@ -3603,24 +3873,16 @@
     </w:p>
     <w:p>
       <w:pPr>
-        <w:pStyle w:val="Heading3"/>
-        <w:rPr>
-          <w:lang w:val="pt-BR"/>
-        </w:rPr>
-      </w:pPr>
-      <w:r>
-        <w:rPr>
-          <w:lang w:val="pt-BR"/>
-        </w:rPr>
-        <w:t>Sub-menu</w:t>
-      </w:r>
-      <w:bookmarkStart w:id="19" w:name="_GoBack"/>
-      <w:bookmarkEnd w:id="19"/>
-      <w:r>
-        <w:rPr>
-          <w:lang w:val="pt-BR"/>
-        </w:rPr>
-        <w:t xml:space="preserve"> 1</w:t>
+        <w:pStyle w:val="Ttulo3"/>
+        <w:rPr>
+          <w:lang w:val="pt-BR"/>
+        </w:rPr>
+      </w:pPr>
+      <w:r>
+        <w:rPr>
+          <w:lang w:val="pt-BR"/>
+        </w:rPr>
+        <w:t>Sub-menu 1</w:t>
       </w:r>
     </w:p>
     <w:p>
@@ -3638,7 +3900,7 @@
     </w:p>
     <w:p>
       <w:pPr>
-        <w:pStyle w:val="Heading1"/>
+        <w:pStyle w:val="Ttulo1"/>
         <w:rPr>
           <w:lang w:val="pt-BR"/>
         </w:rPr>
@@ -3667,7 +3929,7 @@
     </w:p>
     <w:p>
       <w:pPr>
-        <w:pStyle w:val="Heading2"/>
+        <w:pStyle w:val="Ttulo2"/>
         <w:rPr>
           <w:lang w:val="pt-BR"/>
         </w:rPr>
@@ -3696,7 +3958,7 @@
     </w:p>
     <w:p>
       <w:pPr>
-        <w:pStyle w:val="Heading2"/>
+        <w:pStyle w:val="Ttulo2"/>
         <w:rPr>
           <w:lang w:val="pt-BR"/>
         </w:rPr>
@@ -3725,7 +3987,7 @@
     </w:p>
     <w:p>
       <w:pPr>
-        <w:pStyle w:val="Heading2"/>
+        <w:pStyle w:val="Ttulo2"/>
         <w:rPr>
           <w:lang w:val="pt-BR"/>
         </w:rPr>
@@ -3754,7 +4016,7 @@
     </w:p>
     <w:p>
       <w:pPr>
-        <w:pStyle w:val="Heading1"/>
+        <w:pStyle w:val="Ttulo1"/>
         <w:rPr>
           <w:lang w:val="pt-BR"/>
         </w:rPr>
@@ -3783,7 +4045,7 @@
     </w:p>
     <w:p>
       <w:pPr>
-        <w:pStyle w:val="Heading2"/>
+        <w:pStyle w:val="Ttulo2"/>
         <w:rPr>
           <w:lang w:val="pt-BR"/>
         </w:rPr>
@@ -3812,7 +4074,7 @@
     </w:p>
     <w:p>
       <w:pPr>
-        <w:pStyle w:val="Heading1"/>
+        <w:pStyle w:val="Ttulo1"/>
         <w:rPr>
           <w:lang w:val="pt-BR"/>
         </w:rPr>
@@ -3841,7 +4103,7 @@
     </w:p>
     <w:p>
       <w:pPr>
-        <w:pStyle w:val="Heading2"/>
+        <w:pStyle w:val="Ttulo2"/>
         <w:rPr>
           <w:lang w:val="pt-BR"/>
         </w:rPr>
@@ -3870,7 +4132,7 @@
     </w:p>
     <w:p>
       <w:pPr>
-        <w:pStyle w:val="Heading2"/>
+        <w:pStyle w:val="Ttulo2"/>
         <w:rPr>
           <w:lang w:val="pt-BR"/>
         </w:rPr>
@@ -3899,7 +4161,7 @@
     </w:p>
     <w:p>
       <w:pPr>
-        <w:pStyle w:val="Heading2"/>
+        <w:pStyle w:val="Ttulo2"/>
         <w:rPr>
           <w:lang w:val="pt-BR"/>
         </w:rPr>
@@ -3929,7 +4191,7 @@
     </w:p>
     <w:p>
       <w:pPr>
-        <w:pStyle w:val="Heading1"/>
+        <w:pStyle w:val="Ttulo1"/>
         <w:rPr>
           <w:lang w:val="pt-BR"/>
         </w:rPr>
@@ -3954,7 +4216,7 @@
 </file>
 
 <file path=word/endnotes.xml><?xml version="1.0" encoding="utf-8"?>
-<w:endnotes xmlns:wpc="http://schemas.microsoft.com/office/word/2010/wordprocessingCanvas" xmlns:mc="http://schemas.openxmlformats.org/markup-compatibility/2006" xmlns:o="urn:schemas-microsoft-com:office:office" xmlns:r="http://schemas.openxmlformats.org/officeDocument/2006/relationships" xmlns:m="http://schemas.openxmlformats.org/officeDocument/2006/math" xmlns:v="urn:schemas-microsoft-com:vml" xmlns:wp14="http://schemas.microsoft.com/office/word/2010/wordprocessingDrawing" xmlns:wp="http://schemas.openxmlformats.org/drawingml/2006/wordprocessingDrawing" xmlns:w10="urn:schemas-microsoft-com:office:word" xmlns:w="http://schemas.openxmlformats.org/wordprocessingml/2006/main" xmlns:w14="http://schemas.microsoft.com/office/word/2010/wordml" xmlns:w15="http://schemas.microsoft.com/office/word/2012/wordml" xmlns:wpg="http://schemas.microsoft.com/office/word/2010/wordprocessingGroup" xmlns:wpi="http://schemas.microsoft.com/office/word/2010/wordprocessingInk" xmlns:wne="http://schemas.microsoft.com/office/word/2006/wordml" xmlns:wps="http://schemas.microsoft.com/office/word/2010/wordprocessingShape" mc:Ignorable="w14 w15 wp14">
+<w:endnotes xmlns:wpc="http://schemas.microsoft.com/office/word/2010/wordprocessingCanvas" xmlns:cx="http://schemas.microsoft.com/office/drawing/2014/chartex" xmlns:cx1="http://schemas.microsoft.com/office/drawing/2015/9/8/chartex" xmlns:cx2="http://schemas.microsoft.com/office/drawing/2015/10/21/chartex" xmlns:mc="http://schemas.openxmlformats.org/markup-compatibility/2006" xmlns:o="urn:schemas-microsoft-com:office:office" xmlns:r="http://schemas.openxmlformats.org/officeDocument/2006/relationships" xmlns:m="http://schemas.openxmlformats.org/officeDocument/2006/math" xmlns:v="urn:schemas-microsoft-com:vml" xmlns:wp14="http://schemas.microsoft.com/office/word/2010/wordprocessingDrawing" xmlns:wp="http://schemas.openxmlformats.org/drawingml/2006/wordprocessingDrawing" xmlns:w10="urn:schemas-microsoft-com:office:word" xmlns:w="http://schemas.openxmlformats.org/wordprocessingml/2006/main" xmlns:w14="http://schemas.microsoft.com/office/word/2010/wordml" xmlns:w15="http://schemas.microsoft.com/office/word/2012/wordml" xmlns:w16se="http://schemas.microsoft.com/office/word/2015/wordml/symex" xmlns:wpg="http://schemas.microsoft.com/office/word/2010/wordprocessingGroup" xmlns:wpi="http://schemas.microsoft.com/office/word/2010/wordprocessingInk" xmlns:wne="http://schemas.microsoft.com/office/word/2006/wordml" xmlns:wps="http://schemas.microsoft.com/office/word/2010/wordprocessingShape" mc:Ignorable="w14 w15 w16se wp14">
   <w:endnote w:type="separator" w:id="-1">
     <w:p>
       <w:pPr>
@@ -3979,7 +4241,7 @@
 </file>
 
 <file path=word/footnotes.xml><?xml version="1.0" encoding="utf-8"?>
-<w:footnotes xmlns:wpc="http://schemas.microsoft.com/office/word/2010/wordprocessingCanvas" xmlns:mc="http://schemas.openxmlformats.org/markup-compatibility/2006" xmlns:o="urn:schemas-microsoft-com:office:office" xmlns:r="http://schemas.openxmlformats.org/officeDocument/2006/relationships" xmlns:m="http://schemas.openxmlformats.org/officeDocument/2006/math" xmlns:v="urn:schemas-microsoft-com:vml" xmlns:wp14="http://schemas.microsoft.com/office/word/2010/wordprocessingDrawing" xmlns:wp="http://schemas.openxmlformats.org/drawingml/2006/wordprocessingDrawing" xmlns:w10="urn:schemas-microsoft-com:office:word" xmlns:w="http://schemas.openxmlformats.org/wordprocessingml/2006/main" xmlns:w14="http://schemas.microsoft.com/office/word/2010/wordml" xmlns:w15="http://schemas.microsoft.com/office/word/2012/wordml" xmlns:wpg="http://schemas.microsoft.com/office/word/2010/wordprocessingGroup" xmlns:wpi="http://schemas.microsoft.com/office/word/2010/wordprocessingInk" xmlns:wne="http://schemas.microsoft.com/office/word/2006/wordml" xmlns:wps="http://schemas.microsoft.com/office/word/2010/wordprocessingShape" mc:Ignorable="w14 w15 wp14">
+<w:footnotes xmlns:wpc="http://schemas.microsoft.com/office/word/2010/wordprocessingCanvas" xmlns:cx="http://schemas.microsoft.com/office/drawing/2014/chartex" xmlns:cx1="http://schemas.microsoft.com/office/drawing/2015/9/8/chartex" xmlns:cx2="http://schemas.microsoft.com/office/drawing/2015/10/21/chartex" xmlns:mc="http://schemas.openxmlformats.org/markup-compatibility/2006" xmlns:o="urn:schemas-microsoft-com:office:office" xmlns:r="http://schemas.openxmlformats.org/officeDocument/2006/relationships" xmlns:m="http://schemas.openxmlformats.org/officeDocument/2006/math" xmlns:v="urn:schemas-microsoft-com:vml" xmlns:wp14="http://schemas.microsoft.com/office/word/2010/wordprocessingDrawing" xmlns:wp="http://schemas.openxmlformats.org/drawingml/2006/wordprocessingDrawing" xmlns:w10="urn:schemas-microsoft-com:office:word" xmlns:w="http://schemas.openxmlformats.org/wordprocessingml/2006/main" xmlns:w14="http://schemas.microsoft.com/office/word/2010/wordml" xmlns:w15="http://schemas.microsoft.com/office/word/2012/wordml" xmlns:w16se="http://schemas.microsoft.com/office/word/2015/wordml/symex" xmlns:wpg="http://schemas.microsoft.com/office/word/2010/wordprocessingGroup" xmlns:wpi="http://schemas.microsoft.com/office/word/2010/wordprocessingInk" xmlns:wne="http://schemas.microsoft.com/office/word/2006/wordml" xmlns:wps="http://schemas.microsoft.com/office/word/2010/wordprocessingShape" mc:Ignorable="w14 w15 w16se wp14">
   <w:footnote w:type="separator" w:id="-1">
     <w:p>
       <w:pPr>
@@ -4004,8 +4266,8 @@
 </file>
 
 <file path=word/numbering.xml><?xml version="1.0" encoding="utf-8"?>
-<w:numbering xmlns:wpc="http://schemas.microsoft.com/office/word/2010/wordprocessingCanvas" xmlns:mc="http://schemas.openxmlformats.org/markup-compatibility/2006" xmlns:o="urn:schemas-microsoft-com:office:office" xmlns:r="http://schemas.openxmlformats.org/officeDocument/2006/relationships" xmlns:m="http://schemas.openxmlformats.org/officeDocument/2006/math" xmlns:v="urn:schemas-microsoft-com:vml" xmlns:wp14="http://schemas.microsoft.com/office/word/2010/wordprocessingDrawing" xmlns:wp="http://schemas.openxmlformats.org/drawingml/2006/wordprocessingDrawing" xmlns:w10="urn:schemas-microsoft-com:office:word" xmlns:w="http://schemas.openxmlformats.org/wordprocessingml/2006/main" xmlns:w14="http://schemas.microsoft.com/office/word/2010/wordml" xmlns:w15="http://schemas.microsoft.com/office/word/2012/wordml" xmlns:wpg="http://schemas.microsoft.com/office/word/2010/wordprocessingGroup" xmlns:wpi="http://schemas.microsoft.com/office/word/2010/wordprocessingInk" xmlns:wne="http://schemas.microsoft.com/office/word/2006/wordml" xmlns:wps="http://schemas.microsoft.com/office/word/2010/wordprocessingShape" mc:Ignorable="w14 w15 wp14">
-  <w:abstractNum w:abstractNumId="0">
+<w:numbering xmlns:wpc="http://schemas.microsoft.com/office/word/2010/wordprocessingCanvas" xmlns:cx="http://schemas.microsoft.com/office/drawing/2014/chartex" xmlns:cx1="http://schemas.microsoft.com/office/drawing/2015/9/8/chartex" xmlns:cx2="http://schemas.microsoft.com/office/drawing/2015/10/21/chartex" xmlns:mc="http://schemas.openxmlformats.org/markup-compatibility/2006" xmlns:o="urn:schemas-microsoft-com:office:office" xmlns:r="http://schemas.openxmlformats.org/officeDocument/2006/relationships" xmlns:m="http://schemas.openxmlformats.org/officeDocument/2006/math" xmlns:v="urn:schemas-microsoft-com:vml" xmlns:wp14="http://schemas.microsoft.com/office/word/2010/wordprocessingDrawing" xmlns:wp="http://schemas.openxmlformats.org/drawingml/2006/wordprocessingDrawing" xmlns:w10="urn:schemas-microsoft-com:office:word" xmlns:w="http://schemas.openxmlformats.org/wordprocessingml/2006/main" xmlns:w14="http://schemas.microsoft.com/office/word/2010/wordml" xmlns:w15="http://schemas.microsoft.com/office/word/2012/wordml" xmlns:w16se="http://schemas.microsoft.com/office/word/2015/wordml/symex" xmlns:wpg="http://schemas.microsoft.com/office/word/2010/wordprocessingGroup" xmlns:wpi="http://schemas.microsoft.com/office/word/2010/wordprocessingInk" xmlns:wne="http://schemas.microsoft.com/office/word/2006/wordml" xmlns:wps="http://schemas.microsoft.com/office/word/2010/wordprocessingShape" mc:Ignorable="w14 w15 w16se wp14">
+  <w:abstractNum w:abstractNumId="0" w15:restartNumberingAfterBreak="0">
     <w:nsid w:val="0C4F585F"/>
     <w:multiLevelType w:val="hybridMultilevel"/>
     <w:tmpl w:val="EE6059AE"/>
@@ -4118,7 +4380,7 @@
       </w:rPr>
     </w:lvl>
   </w:abstractNum>
-  <w:abstractNum w:abstractNumId="1">
+  <w:abstractNum w:abstractNumId="1" w15:restartNumberingAfterBreak="0">
     <w:nsid w:val="1D835B5A"/>
     <w:multiLevelType w:val="hybridMultilevel"/>
     <w:tmpl w:val="1C0C43EA"/>
@@ -4231,7 +4493,7 @@
       </w:rPr>
     </w:lvl>
   </w:abstractNum>
-  <w:abstractNum w:abstractNumId="2">
+  <w:abstractNum w:abstractNumId="2" w15:restartNumberingAfterBreak="0">
     <w:nsid w:val="2D98689B"/>
     <w:multiLevelType w:val="hybridMultilevel"/>
     <w:tmpl w:val="3076A67E"/>
@@ -4320,14 +4582,14 @@
       </w:pPr>
     </w:lvl>
   </w:abstractNum>
-  <w:abstractNum w:abstractNumId="3">
+  <w:abstractNum w:abstractNumId="3" w15:restartNumberingAfterBreak="0">
     <w:nsid w:val="4AE56C24"/>
     <w:multiLevelType w:val="hybridMultilevel"/>
     <w:tmpl w:val="C8B68AA6"/>
     <w:lvl w:ilvl="0" w:tplc="7FFA4152">
       <w:start w:val="1"/>
       <w:numFmt w:val="upperRoman"/>
-      <w:pStyle w:val="TOC1"/>
+      <w:pStyle w:val="Sumrio1"/>
       <w:lvlText w:val="%1."/>
       <w:lvlJc w:val="left"/>
       <w:pPr>
@@ -4426,7 +4688,7 @@
 </file>
 
 <file path=word/styles.xml><?xml version="1.0" encoding="utf-8"?>
-<w:styles xmlns:mc="http://schemas.openxmlformats.org/markup-compatibility/2006" xmlns:r="http://schemas.openxmlformats.org/officeDocument/2006/relationships" xmlns:w="http://schemas.openxmlformats.org/wordprocessingml/2006/main" xmlns:w14="http://schemas.microsoft.com/office/word/2010/wordml" xmlns:w15="http://schemas.microsoft.com/office/word/2012/wordml" mc:Ignorable="w14 w15">
+<w:styles xmlns:mc="http://schemas.openxmlformats.org/markup-compatibility/2006" xmlns:r="http://schemas.openxmlformats.org/officeDocument/2006/relationships" xmlns:w="http://schemas.openxmlformats.org/wordprocessingml/2006/main" xmlns:w14="http://schemas.microsoft.com/office/word/2010/wordml" xmlns:w15="http://schemas.microsoft.com/office/word/2012/wordml" xmlns:w16se="http://schemas.microsoft.com/office/word/2015/wordml/symex" mc:Ignorable="w14 w15 w16se">
   <w:docDefaults>
     <w:rPrDefault>
       <w:rPr>
@@ -4441,7 +4703,7 @@
       </w:pPr>
     </w:pPrDefault>
   </w:docDefaults>
-  <w:latentStyles w:defLockedState="0" w:defUIPriority="99" w:defSemiHidden="0" w:defUnhideWhenUsed="0" w:defQFormat="0" w:count="371">
+  <w:latentStyles w:defLockedState="0" w:defUIPriority="99" w:defSemiHidden="0" w:defUnhideWhenUsed="0" w:defQFormat="0" w:count="372">
     <w:lsdException w:name="Normal" w:uiPriority="0" w:qFormat="1"/>
     <w:lsdException w:name="heading 1" w:uiPriority="9" w:qFormat="1"/>
     <w:lsdException w:name="heading 2" w:semiHidden="1" w:uiPriority="9" w:unhideWhenUsed="1" w:qFormat="1"/>
@@ -4547,7 +4809,6 @@
     <w:lsdException w:name="HTML Sample" w:semiHidden="1" w:unhideWhenUsed="1"/>
     <w:lsdException w:name="HTML Typewriter" w:semiHidden="1" w:unhideWhenUsed="1"/>
     <w:lsdException w:name="HTML Variable" w:semiHidden="1" w:unhideWhenUsed="1"/>
-    <w:lsdException w:name="Normal Table" w:semiHidden="1" w:unhideWhenUsed="1"/>
     <w:lsdException w:name="annotation subject" w:semiHidden="1" w:unhideWhenUsed="1"/>
     <w:lsdException w:name="No List" w:semiHidden="1" w:unhideWhenUsed="1"/>
     <w:lsdException w:name="Outline List 1" w:semiHidden="1" w:unhideWhenUsed="1"/>
@@ -4594,10 +4855,8 @@
     <w:lsdException w:name="Table Subtle 2" w:semiHidden="1" w:unhideWhenUsed="1"/>
     <w:lsdException w:name="Table Web 1" w:semiHidden="1" w:unhideWhenUsed="1"/>
     <w:lsdException w:name="Table Web 2" w:semiHidden="1" w:unhideWhenUsed="1"/>
-    <w:lsdException w:name="Table Web 3" w:semiHidden="1" w:unhideWhenUsed="1"/>
     <w:lsdException w:name="Balloon Text" w:semiHidden="1" w:unhideWhenUsed="1"/>
     <w:lsdException w:name="Table Grid" w:uiPriority="39"/>
-    <w:lsdException w:name="Table Theme" w:semiHidden="1" w:unhideWhenUsed="1"/>
     <w:lsdException w:name="Placeholder Text" w:semiHidden="1"/>
     <w:lsdException w:name="No Spacing" w:uiPriority="1" w:qFormat="1"/>
     <w:lsdException w:name="Light Shading" w:uiPriority="60"/>
@@ -4813,16 +5072,17 @@
     <w:lsdException w:name="List Table 5 Dark Accent 6" w:uiPriority="50"/>
     <w:lsdException w:name="List Table 6 Colorful Accent 6" w:uiPriority="51"/>
     <w:lsdException w:name="List Table 7 Colorful Accent 6" w:uiPriority="52"/>
+    <w:lsdException w:name="Mention" w:semiHidden="1" w:unhideWhenUsed="1"/>
   </w:latentStyles>
   <w:style w:type="paragraph" w:default="1" w:styleId="Normal">
     <w:name w:val="Normal"/>
     <w:qFormat/>
   </w:style>
-  <w:style w:type="paragraph" w:styleId="Heading1">
+  <w:style w:type="paragraph" w:styleId="Ttulo1">
     <w:name w:val="heading 1"/>
     <w:basedOn w:val="Normal"/>
     <w:next w:val="Normal"/>
-    <w:link w:val="Heading1Char"/>
+    <w:link w:val="Ttulo1Char"/>
     <w:uiPriority w:val="9"/>
     <w:qFormat/>
     <w:pPr>
@@ -4841,11 +5101,11 @@
       <w:szCs w:val="36"/>
     </w:rPr>
   </w:style>
-  <w:style w:type="paragraph" w:styleId="Heading2">
+  <w:style w:type="paragraph" w:styleId="Ttulo2">
     <w:name w:val="heading 2"/>
     <w:basedOn w:val="Normal"/>
     <w:next w:val="Normal"/>
-    <w:link w:val="Heading2Char"/>
+    <w:link w:val="Ttulo2Char"/>
     <w:uiPriority w:val="9"/>
     <w:unhideWhenUsed/>
     <w:qFormat/>
@@ -4862,11 +5122,11 @@
       <w:szCs w:val="26"/>
     </w:rPr>
   </w:style>
-  <w:style w:type="paragraph" w:styleId="Heading3">
+  <w:style w:type="paragraph" w:styleId="Ttulo3">
     <w:name w:val="heading 3"/>
     <w:basedOn w:val="Normal"/>
     <w:next w:val="Normal"/>
-    <w:link w:val="Heading3Char"/>
+    <w:link w:val="Ttulo3Char"/>
     <w:uiPriority w:val="9"/>
     <w:unhideWhenUsed/>
     <w:qFormat/>
@@ -4885,11 +5145,11 @@
       <w:szCs w:val="24"/>
     </w:rPr>
   </w:style>
-  <w:style w:type="paragraph" w:styleId="Heading4">
+  <w:style w:type="paragraph" w:styleId="Ttulo4">
     <w:name w:val="heading 4"/>
     <w:basedOn w:val="Normal"/>
     <w:next w:val="Normal"/>
-    <w:link w:val="Heading4Char"/>
+    <w:link w:val="Ttulo4Char"/>
     <w:uiPriority w:val="9"/>
     <w:semiHidden/>
     <w:unhideWhenUsed/>
@@ -4907,13 +5167,13 @@
       <w:color w:val="DF1010" w:themeColor="accent1" w:themeShade="BF"/>
     </w:rPr>
   </w:style>
-  <w:style w:type="character" w:default="1" w:styleId="DefaultParagraphFont">
+  <w:style w:type="character" w:default="1" w:styleId="Fontepargpadro">
     <w:name w:val="Default Paragraph Font"/>
     <w:uiPriority w:val="1"/>
     <w:semiHidden/>
     <w:unhideWhenUsed/>
   </w:style>
-  <w:style w:type="table" w:default="1" w:styleId="TableNormal">
+  <w:style w:type="table" w:default="1" w:styleId="Tabelanormal">
     <w:name w:val="Normal Table"/>
     <w:uiPriority w:val="99"/>
     <w:semiHidden/>
@@ -4928,7 +5188,7 @@
       </w:tblCellMar>
     </w:tblPr>
   </w:style>
-  <w:style w:type="numbering" w:default="1" w:styleId="NoList">
+  <w:style w:type="numbering" w:default="1" w:styleId="Semlista">
     <w:name w:val="No List"/>
     <w:uiPriority w:val="99"/>
     <w:semiHidden/>
@@ -4944,20 +5204,20 @@
       <w:spacing w:before="600"/>
     </w:pPr>
   </w:style>
-  <w:style w:type="character" w:styleId="PlaceholderText">
+  <w:style w:type="character" w:styleId="TextodoEspaoReservado">
     <w:name w:val="Placeholder Text"/>
-    <w:basedOn w:val="DefaultParagraphFont"/>
+    <w:basedOn w:val="Fontepargpadro"/>
     <w:uiPriority w:val="99"/>
     <w:semiHidden/>
     <w:rPr>
       <w:color w:val="808080"/>
     </w:rPr>
   </w:style>
-  <w:style w:type="paragraph" w:styleId="Title">
+  <w:style w:type="paragraph" w:styleId="Ttulo">
     <w:name w:val="Title"/>
     <w:basedOn w:val="Normal"/>
     <w:next w:val="Normal"/>
-    <w:link w:val="TitleChar"/>
+    <w:link w:val="TtuloChar"/>
     <w:uiPriority w:val="10"/>
     <w:qFormat/>
     <w:pPr>
@@ -4972,10 +5232,10 @@
       <w:szCs w:val="96"/>
     </w:rPr>
   </w:style>
-  <w:style w:type="character" w:customStyle="1" w:styleId="TitleChar">
-    <w:name w:val="Title Char"/>
-    <w:basedOn w:val="DefaultParagraphFont"/>
-    <w:link w:val="Title"/>
+  <w:style w:type="character" w:customStyle="1" w:styleId="TtuloChar">
+    <w:name w:val="Título Char"/>
+    <w:basedOn w:val="Fontepargpadro"/>
+    <w:link w:val="Ttulo"/>
     <w:uiPriority w:val="10"/>
     <w:rPr>
       <w:rFonts w:asciiTheme="majorHAnsi" w:eastAsiaTheme="majorEastAsia" w:hAnsiTheme="majorHAnsi" w:cstheme="majorBidi"/>
@@ -4985,11 +5245,11 @@
       <w:szCs w:val="96"/>
     </w:rPr>
   </w:style>
-  <w:style w:type="paragraph" w:styleId="Subtitle">
+  <w:style w:type="paragraph" w:styleId="Subttulo">
     <w:name w:val="Subtitle"/>
     <w:basedOn w:val="Normal"/>
     <w:next w:val="Normal"/>
-    <w:link w:val="SubtitleChar"/>
+    <w:link w:val="SubttuloChar"/>
     <w:uiPriority w:val="11"/>
     <w:qFormat/>
     <w:pPr>
@@ -5003,17 +5263,17 @@
       <w:szCs w:val="32"/>
     </w:rPr>
   </w:style>
-  <w:style w:type="character" w:customStyle="1" w:styleId="SubtitleChar">
-    <w:name w:val="Subtitle Char"/>
-    <w:basedOn w:val="DefaultParagraphFont"/>
-    <w:link w:val="Subtitle"/>
+  <w:style w:type="character" w:customStyle="1" w:styleId="SubttuloChar">
+    <w:name w:val="Subtítulo Char"/>
+    <w:basedOn w:val="Fontepargpadro"/>
+    <w:link w:val="Subttulo"/>
     <w:uiPriority w:val="11"/>
     <w:rPr>
       <w:sz w:val="32"/>
       <w:szCs w:val="32"/>
     </w:rPr>
   </w:style>
-  <w:style w:type="paragraph" w:styleId="NoSpacing">
+  <w:style w:type="paragraph" w:styleId="SemEspaamento">
     <w:name w:val="No Spacing"/>
     <w:uiPriority w:val="1"/>
     <w:qFormat/>
@@ -5021,15 +5281,14 @@
       <w:spacing w:after="0" w:line="240" w:lineRule="auto"/>
     </w:pPr>
   </w:style>
-  <w:style w:type="table" w:styleId="TableGrid">
+  <w:style w:type="table" w:styleId="Tabelacomgrade">
     <w:name w:val="Table Grid"/>
-    <w:basedOn w:val="TableNormal"/>
+    <w:basedOn w:val="Tabelanormal"/>
     <w:uiPriority w:val="39"/>
     <w:pPr>
       <w:spacing w:after="0" w:line="240" w:lineRule="auto"/>
     </w:pPr>
     <w:tblPr>
-      <w:tblInd w:w="0" w:type="dxa"/>
       <w:tblBorders>
         <w:top w:val="single" w:sz="4" w:space="0" w:color="auto"/>
         <w:left w:val="single" w:sz="4" w:space="0" w:color="auto"/>
@@ -5038,17 +5297,11 @@
         <w:insideH w:val="single" w:sz="4" w:space="0" w:color="auto"/>
         <w:insideV w:val="single" w:sz="4" w:space="0" w:color="auto"/>
       </w:tblBorders>
-      <w:tblCellMar>
-        <w:top w:w="0" w:type="dxa"/>
-        <w:left w:w="108" w:type="dxa"/>
-        <w:bottom w:w="0" w:type="dxa"/>
-        <w:right w:w="108" w:type="dxa"/>
-      </w:tblCellMar>
     </w:tblPr>
   </w:style>
   <w:style w:type="paragraph" w:customStyle="1" w:styleId="ContactInfo">
     <w:name w:val="Contact Info"/>
-    <w:basedOn w:val="NoSpacing"/>
+    <w:basedOn w:val="SemEspaamento"/>
     <w:uiPriority w:val="99"/>
     <w:qFormat/>
     <w:rPr>
@@ -5059,16 +5312,16 @@
   </w:style>
   <w:style w:type="paragraph" w:customStyle="1" w:styleId="TableSpace">
     <w:name w:val="Table Space"/>
-    <w:basedOn w:val="NoSpacing"/>
+    <w:basedOn w:val="SemEspaamento"/>
     <w:uiPriority w:val="99"/>
     <w:pPr>
       <w:spacing w:line="14" w:lineRule="exact"/>
     </w:pPr>
   </w:style>
-  <w:style w:type="paragraph" w:styleId="Header">
+  <w:style w:type="paragraph" w:styleId="Cabealho">
     <w:name w:val="header"/>
     <w:basedOn w:val="Normal"/>
-    <w:link w:val="HeaderChar"/>
+    <w:link w:val="CabealhoChar"/>
     <w:uiPriority w:val="99"/>
     <w:unhideWhenUsed/>
     <w:pPr>
@@ -5079,16 +5332,16 @@
       <w:spacing w:after="0" w:line="240" w:lineRule="auto"/>
     </w:pPr>
   </w:style>
-  <w:style w:type="character" w:customStyle="1" w:styleId="HeaderChar">
-    <w:name w:val="Header Char"/>
-    <w:basedOn w:val="DefaultParagraphFont"/>
-    <w:link w:val="Header"/>
+  <w:style w:type="character" w:customStyle="1" w:styleId="CabealhoChar">
+    <w:name w:val="Cabeçalho Char"/>
+    <w:basedOn w:val="Fontepargpadro"/>
+    <w:link w:val="Cabealho"/>
     <w:uiPriority w:val="99"/>
   </w:style>
-  <w:style w:type="paragraph" w:styleId="Footer">
+  <w:style w:type="paragraph" w:styleId="Rodap">
     <w:name w:val="footer"/>
     <w:basedOn w:val="Normal"/>
-    <w:link w:val="FooterChar"/>
+    <w:link w:val="RodapChar"/>
     <w:uiPriority w:val="99"/>
     <w:unhideWhenUsed/>
     <w:qFormat/>
@@ -5103,10 +5356,10 @@
       <w:szCs w:val="16"/>
     </w:rPr>
   </w:style>
-  <w:style w:type="character" w:customStyle="1" w:styleId="FooterChar">
-    <w:name w:val="Footer Char"/>
-    <w:basedOn w:val="DefaultParagraphFont"/>
-    <w:link w:val="Footer"/>
+  <w:style w:type="character" w:customStyle="1" w:styleId="RodapChar">
+    <w:name w:val="Rodapé Char"/>
+    <w:basedOn w:val="Fontepargpadro"/>
+    <w:link w:val="Rodap"/>
     <w:uiPriority w:val="99"/>
     <w:rPr>
       <w:rFonts w:asciiTheme="majorHAnsi" w:eastAsiaTheme="majorEastAsia" w:hAnsiTheme="majorHAnsi" w:cstheme="majorBidi"/>
@@ -5116,10 +5369,10 @@
       <w:szCs w:val="16"/>
     </w:rPr>
   </w:style>
-  <w:style w:type="character" w:customStyle="1" w:styleId="Heading1Char">
-    <w:name w:val="Heading 1 Char"/>
-    <w:basedOn w:val="DefaultParagraphFont"/>
-    <w:link w:val="Heading1"/>
+  <w:style w:type="character" w:customStyle="1" w:styleId="Ttulo1Char">
+    <w:name w:val="Título 1 Char"/>
+    <w:basedOn w:val="Fontepargpadro"/>
+    <w:link w:val="Ttulo1"/>
     <w:uiPriority w:val="9"/>
     <w:rPr>
       <w:rFonts w:asciiTheme="majorHAnsi" w:eastAsiaTheme="majorEastAsia" w:hAnsiTheme="majorHAnsi" w:cstheme="majorBidi"/>
@@ -5128,10 +5381,10 @@
       <w:szCs w:val="36"/>
     </w:rPr>
   </w:style>
-  <w:style w:type="character" w:customStyle="1" w:styleId="Heading2Char">
-    <w:name w:val="Heading 2 Char"/>
-    <w:basedOn w:val="DefaultParagraphFont"/>
-    <w:link w:val="Heading2"/>
+  <w:style w:type="character" w:customStyle="1" w:styleId="Ttulo2Char">
+    <w:name w:val="Título 2 Char"/>
+    <w:basedOn w:val="Fontepargpadro"/>
+    <w:link w:val="Ttulo2"/>
     <w:uiPriority w:val="9"/>
     <w:rPr>
       <w:b/>
@@ -5140,9 +5393,9 @@
       <w:szCs w:val="26"/>
     </w:rPr>
   </w:style>
-  <w:style w:type="paragraph" w:styleId="TOCHeading">
+  <w:style w:type="paragraph" w:styleId="CabealhodoSumrio">
     <w:name w:val="TOC Heading"/>
-    <w:basedOn w:val="Heading1"/>
+    <w:basedOn w:val="Ttulo1"/>
     <w:next w:val="Normal"/>
     <w:uiPriority w:val="39"/>
     <w:unhideWhenUsed/>
@@ -5160,7 +5413,7 @@
       <w:szCs w:val="72"/>
     </w:rPr>
   </w:style>
-  <w:style w:type="paragraph" w:styleId="TOC1">
+  <w:style w:type="paragraph" w:styleId="Sumrio1">
     <w:name w:val="toc 1"/>
     <w:basedOn w:val="Normal"/>
     <w:next w:val="Normal"/>
@@ -5181,7 +5434,7 @@
       <w:szCs w:val="26"/>
     </w:rPr>
   </w:style>
-  <w:style w:type="paragraph" w:styleId="TOC2">
+  <w:style w:type="paragraph" w:styleId="Sumrio2">
     <w:name w:val="toc 2"/>
     <w:basedOn w:val="Normal"/>
     <w:next w:val="Normal"/>
@@ -5202,7 +5455,7 @@
   </w:style>
   <w:style w:type="character" w:styleId="Hyperlink">
     <w:name w:val="Hyperlink"/>
-    <w:basedOn w:val="DefaultParagraphFont"/>
+    <w:basedOn w:val="Fontepargpadro"/>
     <w:uiPriority w:val="99"/>
     <w:unhideWhenUsed/>
     <w:rPr>
@@ -5210,10 +5463,10 @@
       <w:u w:val="single"/>
     </w:rPr>
   </w:style>
-  <w:style w:type="character" w:customStyle="1" w:styleId="Heading3Char">
-    <w:name w:val="Heading 3 Char"/>
-    <w:basedOn w:val="DefaultParagraphFont"/>
-    <w:link w:val="Heading3"/>
+  <w:style w:type="character" w:customStyle="1" w:styleId="Ttulo3Char">
+    <w:name w:val="Título 3 Char"/>
+    <w:basedOn w:val="Fontepargpadro"/>
+    <w:link w:val="Ttulo3"/>
     <w:uiPriority w:val="9"/>
     <w:rPr>
       <w:b/>
@@ -5252,7 +5505,7 @@
   </w:style>
   <w:style w:type="table" w:customStyle="1" w:styleId="TipTable">
     <w:name w:val="Tip Table"/>
-    <w:basedOn w:val="TableNormal"/>
+    <w:basedOn w:val="Tabelanormal"/>
     <w:uiPriority w:val="99"/>
     <w:pPr>
       <w:spacing w:after="0" w:line="240" w:lineRule="auto"/>
@@ -5263,11 +5516,9 @@
       <w:szCs w:val="18"/>
     </w:rPr>
     <w:tblPr>
-      <w:tblInd w:w="0" w:type="dxa"/>
       <w:tblCellMar>
         <w:top w:w="144" w:type="dxa"/>
         <w:left w:w="0" w:type="dxa"/>
-        <w:bottom w:w="0" w:type="dxa"/>
         <w:right w:w="0" w:type="dxa"/>
       </w:tblCellMar>
     </w:tblPr>
@@ -5308,10 +5559,10 @@
       <w:jc w:val="center"/>
     </w:pPr>
   </w:style>
-  <w:style w:type="character" w:customStyle="1" w:styleId="Heading4Char">
-    <w:name w:val="Heading 4 Char"/>
-    <w:basedOn w:val="DefaultParagraphFont"/>
-    <w:link w:val="Heading4"/>
+  <w:style w:type="character" w:customStyle="1" w:styleId="Ttulo4Char">
+    <w:name w:val="Título 4 Char"/>
+    <w:basedOn w:val="Fontepargpadro"/>
+    <w:link w:val="Ttulo4"/>
     <w:uiPriority w:val="9"/>
     <w:semiHidden/>
     <w:rPr>
@@ -5323,14 +5574,13 @@
   </w:style>
   <w:style w:type="table" w:customStyle="1" w:styleId="FinancialTable">
     <w:name w:val="Financial Table"/>
-    <w:basedOn w:val="TableNormal"/>
+    <w:basedOn w:val="Tabelanormal"/>
     <w:uiPriority w:val="99"/>
     <w:pPr>
       <w:spacing w:before="60" w:after="60" w:line="240" w:lineRule="auto"/>
     </w:pPr>
     <w:tblPr>
       <w:tblStyleRowBandSize w:val="1"/>
-      <w:tblInd w:w="0" w:type="dxa"/>
       <w:tblBorders>
         <w:top w:val="single" w:sz="4" w:space="0" w:color="BCB8AC" w:themeColor="text2" w:themeTint="66"/>
         <w:left w:val="single" w:sz="4" w:space="0" w:color="BCB8AC" w:themeColor="text2" w:themeTint="66"/>
@@ -5338,12 +5588,6 @@
         <w:right w:val="single" w:sz="4" w:space="0" w:color="BCB8AC" w:themeColor="text2" w:themeTint="66"/>
         <w:insideV w:val="single" w:sz="4" w:space="0" w:color="BCB8AC" w:themeColor="text2" w:themeTint="66"/>
       </w:tblBorders>
-      <w:tblCellMar>
-        <w:top w:w="0" w:type="dxa"/>
-        <w:left w:w="108" w:type="dxa"/>
-        <w:bottom w:w="0" w:type="dxa"/>
-        <w:right w:w="108" w:type="dxa"/>
-      </w:tblCellMar>
     </w:tblPr>
     <w:tblStylePr w:type="firstRow">
       <w:rPr>
@@ -5385,7 +5629,7 @@
       </w:tcPr>
     </w:tblStylePr>
   </w:style>
-  <w:style w:type="paragraph" w:styleId="TOC3">
+  <w:style w:type="paragraph" w:styleId="Sumrio3">
     <w:name w:val="toc 3"/>
     <w:basedOn w:val="Normal"/>
     <w:next w:val="Normal"/>
@@ -5397,7 +5641,7 @@
       <w:ind w:left="720" w:right="3240"/>
     </w:pPr>
   </w:style>
-  <w:style w:type="paragraph" w:styleId="TOC4">
+  <w:style w:type="paragraph" w:styleId="Sumrio4">
     <w:name w:val="toc 4"/>
     <w:basedOn w:val="Normal"/>
     <w:next w:val="Normal"/>
@@ -5410,7 +5654,7 @@
       <w:ind w:left="720" w:right="3240"/>
     </w:pPr>
   </w:style>
-  <w:style w:type="paragraph" w:styleId="ListParagraph">
+  <w:style w:type="paragraph" w:styleId="PargrafodaLista">
     <w:name w:val="List Paragraph"/>
     <w:basedOn w:val="Normal"/>
     <w:uiPriority w:val="34"/>
@@ -5422,9 +5666,9 @@
       <w:contextualSpacing/>
     </w:pPr>
   </w:style>
-  <w:style w:type="table" w:styleId="GridTable5Dark-Accent1">
+  <w:style w:type="table" w:styleId="TabeladeGrade5Escura-nfase1">
     <w:name w:val="Grid Table 5 Dark Accent 1"/>
-    <w:basedOn w:val="TableNormal"/>
+    <w:basedOn w:val="Tabelanormal"/>
     <w:uiPriority w:val="50"/>
     <w:rsid w:val="009D1E86"/>
     <w:pPr>
@@ -5433,7 +5677,6 @@
     <w:tblPr>
       <w:tblStyleRowBandSize w:val="1"/>
       <w:tblStyleColBandSize w:val="1"/>
-      <w:tblInd w:w="0" w:type="dxa"/>
       <w:tblBorders>
         <w:top w:val="single" w:sz="4" w:space="0" w:color="FFFFFF" w:themeColor="background1"/>
         <w:left w:val="single" w:sz="4" w:space="0" w:color="FFFFFF" w:themeColor="background1"/>
@@ -5442,12 +5685,6 @@
         <w:insideH w:val="single" w:sz="4" w:space="0" w:color="FFFFFF" w:themeColor="background1"/>
         <w:insideV w:val="single" w:sz="4" w:space="0" w:color="FFFFFF" w:themeColor="background1"/>
       </w:tblBorders>
-      <w:tblCellMar>
-        <w:top w:w="0" w:type="dxa"/>
-        <w:left w:w="108" w:type="dxa"/>
-        <w:bottom w:w="0" w:type="dxa"/>
-        <w:right w:w="108" w:type="dxa"/>
-      </w:tblCellMar>
     </w:tblPr>
     <w:tcPr>
       <w:shd w:val="clear" w:color="auto" w:fill="FCDBDB" w:themeFill="accent1" w:themeFillTint="33"/>
@@ -5539,7 +5776,7 @@
 </file>
 
 <file path=word/glossary/document.xml><?xml version="1.0" encoding="utf-8"?>
-<w:glossaryDocument xmlns:wpc="http://schemas.microsoft.com/office/word/2010/wordprocessingCanvas" xmlns:mc="http://schemas.openxmlformats.org/markup-compatibility/2006" xmlns:o="urn:schemas-microsoft-com:office:office" xmlns:r="http://schemas.openxmlformats.org/officeDocument/2006/relationships" xmlns:m="http://schemas.openxmlformats.org/officeDocument/2006/math" xmlns:v="urn:schemas-microsoft-com:vml" xmlns:wp14="http://schemas.microsoft.com/office/word/2010/wordprocessingDrawing" xmlns:wp="http://schemas.openxmlformats.org/drawingml/2006/wordprocessingDrawing" xmlns:w10="urn:schemas-microsoft-com:office:word" xmlns:w="http://schemas.openxmlformats.org/wordprocessingml/2006/main" xmlns:w14="http://schemas.microsoft.com/office/word/2010/wordml" xmlns:w15="http://schemas.microsoft.com/office/word/2012/wordml" xmlns:wpg="http://schemas.microsoft.com/office/word/2010/wordprocessingGroup" xmlns:wpi="http://schemas.microsoft.com/office/word/2010/wordprocessingInk" xmlns:wne="http://schemas.microsoft.com/office/word/2006/wordml" xmlns:wps="http://schemas.microsoft.com/office/word/2010/wordprocessingShape" mc:Ignorable="w14 w15 wp14">
+<w:glossaryDocument xmlns:wpc="http://schemas.microsoft.com/office/word/2010/wordprocessingCanvas" xmlns:cx="http://schemas.microsoft.com/office/drawing/2014/chartex" xmlns:cx1="http://schemas.microsoft.com/office/drawing/2015/9/8/chartex" xmlns:cx2="http://schemas.microsoft.com/office/drawing/2015/10/21/chartex" xmlns:mc="http://schemas.openxmlformats.org/markup-compatibility/2006" xmlns:o="urn:schemas-microsoft-com:office:office" xmlns:r="http://schemas.openxmlformats.org/officeDocument/2006/relationships" xmlns:m="http://schemas.openxmlformats.org/officeDocument/2006/math" xmlns:v="urn:schemas-microsoft-com:vml" xmlns:wp14="http://schemas.microsoft.com/office/word/2010/wordprocessingDrawing" xmlns:wp="http://schemas.openxmlformats.org/drawingml/2006/wordprocessingDrawing" xmlns:w10="urn:schemas-microsoft-com:office:word" xmlns:w="http://schemas.openxmlformats.org/wordprocessingml/2006/main" xmlns:w14="http://schemas.microsoft.com/office/word/2010/wordml" xmlns:w15="http://schemas.microsoft.com/office/word/2012/wordml" xmlns:w16se="http://schemas.microsoft.com/office/word/2015/wordml/symex" xmlns:wpg="http://schemas.microsoft.com/office/word/2010/wordprocessingGroup" xmlns:wpi="http://schemas.microsoft.com/office/word/2010/wordprocessingInk" xmlns:wne="http://schemas.microsoft.com/office/word/2006/wordml" xmlns:wps="http://schemas.microsoft.com/office/word/2010/wordprocessingShape" mc:Ignorable="w14 w15 w16se wp14">
   <w:docParts>
     <w:docPart>
       <w:docPartPr>
@@ -5576,7 +5813,7 @@
 </file>
 
 <file path=word/glossary/fontTable.xml><?xml version="1.0" encoding="utf-8"?>
-<w:fonts xmlns:mc="http://schemas.openxmlformats.org/markup-compatibility/2006" xmlns:r="http://schemas.openxmlformats.org/officeDocument/2006/relationships" xmlns:w="http://schemas.openxmlformats.org/wordprocessingml/2006/main" xmlns:w14="http://schemas.microsoft.com/office/word/2010/wordml" xmlns:w15="http://schemas.microsoft.com/office/word/2012/wordml" mc:Ignorable="w14 w15">
+<w:fonts xmlns:mc="http://schemas.openxmlformats.org/markup-compatibility/2006" xmlns:r="http://schemas.openxmlformats.org/officeDocument/2006/relationships" xmlns:w="http://schemas.openxmlformats.org/wordprocessingml/2006/main" xmlns:w14="http://schemas.microsoft.com/office/word/2010/wordml" xmlns:w15="http://schemas.microsoft.com/office/word/2012/wordml" xmlns:w16se="http://schemas.microsoft.com/office/word/2015/wordml/symex" mc:Ignorable="w14 w15 w16se">
   <w:font w:name="Symbol">
     <w:panose1 w:val="05050102010706020507"/>
     <w:charset w:val="02"/>
@@ -5589,7 +5826,7 @@
     <w:charset w:val="00"/>
     <w:family w:val="roman"/>
     <w:pitch w:val="variable"/>
-    <w:sig w:usb0="E0002EFF" w:usb1="C0007843" w:usb2="00000009" w:usb3="00000000" w:csb0="000001FF" w:csb1="00000000"/>
+    <w:sig w:usb0="E0002AFF" w:usb1="C0007843" w:usb2="00000009" w:usb3="00000000" w:csb0="000001FF" w:csb1="00000000"/>
   </w:font>
   <w:font w:name="Courier New">
     <w:panose1 w:val="02070309020205020404"/>
@@ -5654,7 +5891,7 @@
 </file>
 
 <file path=word/glossary/settings.xml><?xml version="1.0" encoding="utf-8"?>
-<w:settings xmlns:mc="http://schemas.openxmlformats.org/markup-compatibility/2006" xmlns:o="urn:schemas-microsoft-com:office:office" xmlns:r="http://schemas.openxmlformats.org/officeDocument/2006/relationships" xmlns:m="http://schemas.openxmlformats.org/officeDocument/2006/math" xmlns:v="urn:schemas-microsoft-com:vml" xmlns:w10="urn:schemas-microsoft-com:office:word" xmlns:w="http://schemas.openxmlformats.org/wordprocessingml/2006/main" xmlns:w14="http://schemas.microsoft.com/office/word/2010/wordml" xmlns:w15="http://schemas.microsoft.com/office/word/2012/wordml" xmlns:sl="http://schemas.openxmlformats.org/schemaLibrary/2006/main" mc:Ignorable="w14 w15">
+<w:settings xmlns:mc="http://schemas.openxmlformats.org/markup-compatibility/2006" xmlns:o="urn:schemas-microsoft-com:office:office" xmlns:r="http://schemas.openxmlformats.org/officeDocument/2006/relationships" xmlns:m="http://schemas.openxmlformats.org/officeDocument/2006/math" xmlns:v="urn:schemas-microsoft-com:vml" xmlns:w10="urn:schemas-microsoft-com:office:word" xmlns:w="http://schemas.openxmlformats.org/wordprocessingml/2006/main" xmlns:w14="http://schemas.microsoft.com/office/word/2010/wordml" xmlns:w15="http://schemas.microsoft.com/office/word/2012/wordml" xmlns:w16se="http://schemas.microsoft.com/office/word/2015/wordml/symex" xmlns:sl="http://schemas.openxmlformats.org/schemaLibrary/2006/main" mc:Ignorable="w14 w15 w16se">
   <w:view w:val="normal"/>
   <w:defaultTabStop w:val="708"/>
   <w:hyphenationZone w:val="425"/>
@@ -5670,9 +5907,11 @@
   <w:rsids>
     <w:rsidRoot w:val="001D53E6"/>
     <w:rsid w:val="001D53E6"/>
+    <w:rsid w:val="006317A0"/>
     <w:rsid w:val="00791B8D"/>
     <w:rsid w:val="008528AE"/>
     <w:rsid w:val="00BD6C5F"/>
+    <w:rsid w:val="00E3496C"/>
   </w:rsids>
   <m:mathPr>
     <m:mathFont m:val="Cambria Math"/>
@@ -5696,7 +5935,7 @@
 </file>
 
 <file path=word/glossary/styles.xml><?xml version="1.0" encoding="utf-8"?>
-<w:styles xmlns:mc="http://schemas.openxmlformats.org/markup-compatibility/2006" xmlns:r="http://schemas.openxmlformats.org/officeDocument/2006/relationships" xmlns:w="http://schemas.openxmlformats.org/wordprocessingml/2006/main" xmlns:w14="http://schemas.microsoft.com/office/word/2010/wordml" xmlns:w15="http://schemas.microsoft.com/office/word/2012/wordml" mc:Ignorable="w14 w15">
+<w:styles xmlns:mc="http://schemas.openxmlformats.org/markup-compatibility/2006" xmlns:r="http://schemas.openxmlformats.org/officeDocument/2006/relationships" xmlns:w="http://schemas.openxmlformats.org/wordprocessingml/2006/main" xmlns:w14="http://schemas.microsoft.com/office/word/2010/wordml" xmlns:w15="http://schemas.microsoft.com/office/word/2012/wordml" xmlns:w16se="http://schemas.microsoft.com/office/word/2015/wordml/symex" mc:Ignorable="w14 w15 w16se">
   <w:docDefaults>
     <w:rPrDefault>
       <w:rPr>
@@ -5712,7 +5951,7 @@
       </w:pPr>
     </w:pPrDefault>
   </w:docDefaults>
-  <w:latentStyles w:defLockedState="0" w:defUIPriority="99" w:defSemiHidden="0" w:defUnhideWhenUsed="0" w:defQFormat="0" w:count="371">
+  <w:latentStyles w:defLockedState="0" w:defUIPriority="99" w:defSemiHidden="0" w:defUnhideWhenUsed="0" w:defQFormat="0" w:count="372">
     <w:lsdException w:name="Normal" w:uiPriority="0" w:qFormat="1"/>
     <w:lsdException w:name="heading 1" w:uiPriority="9" w:qFormat="1"/>
     <w:lsdException w:name="heading 2" w:semiHidden="1" w:uiPriority="9" w:unhideWhenUsed="1" w:qFormat="1"/>
@@ -5818,7 +6057,6 @@
     <w:lsdException w:name="HTML Sample" w:semiHidden="1" w:unhideWhenUsed="1"/>
     <w:lsdException w:name="HTML Typewriter" w:semiHidden="1" w:unhideWhenUsed="1"/>
     <w:lsdException w:name="HTML Variable" w:semiHidden="1" w:unhideWhenUsed="1"/>
-    <w:lsdException w:name="Normal Table" w:semiHidden="1" w:unhideWhenUsed="1"/>
     <w:lsdException w:name="annotation subject" w:semiHidden="1" w:unhideWhenUsed="1"/>
     <w:lsdException w:name="No List" w:semiHidden="1" w:unhideWhenUsed="1"/>
     <w:lsdException w:name="Outline List 1" w:semiHidden="1" w:unhideWhenUsed="1"/>
@@ -5865,10 +6103,8 @@
     <w:lsdException w:name="Table Subtle 2" w:semiHidden="1" w:unhideWhenUsed="1"/>
     <w:lsdException w:name="Table Web 1" w:semiHidden="1" w:unhideWhenUsed="1"/>
     <w:lsdException w:name="Table Web 2" w:semiHidden="1" w:unhideWhenUsed="1"/>
-    <w:lsdException w:name="Table Web 3" w:semiHidden="1" w:unhideWhenUsed="1"/>
     <w:lsdException w:name="Balloon Text" w:semiHidden="1" w:unhideWhenUsed="1"/>
     <w:lsdException w:name="Table Grid" w:uiPriority="39"/>
-    <w:lsdException w:name="Table Theme" w:semiHidden="1" w:unhideWhenUsed="1"/>
     <w:lsdException w:name="Placeholder Text" w:semiHidden="1"/>
     <w:lsdException w:name="No Spacing" w:uiPriority="1" w:qFormat="1"/>
     <w:lsdException w:name="Light Shading" w:uiPriority="60"/>
@@ -6084,18 +6320,19 @@
     <w:lsdException w:name="List Table 5 Dark Accent 6" w:uiPriority="50"/>
     <w:lsdException w:name="List Table 6 Colorful Accent 6" w:uiPriority="51"/>
     <w:lsdException w:name="List Table 7 Colorful Accent 6" w:uiPriority="52"/>
+    <w:lsdException w:name="Mention" w:semiHidden="1" w:unhideWhenUsed="1"/>
   </w:latentStyles>
   <w:style w:type="paragraph" w:default="1" w:styleId="Normal">
     <w:name w:val="Normal"/>
     <w:qFormat/>
   </w:style>
-  <w:style w:type="character" w:default="1" w:styleId="DefaultParagraphFont">
+  <w:style w:type="character" w:default="1" w:styleId="Fontepargpadro">
     <w:name w:val="Default Paragraph Font"/>
     <w:uiPriority w:val="1"/>
     <w:semiHidden/>
     <w:unhideWhenUsed/>
   </w:style>
-  <w:style w:type="table" w:default="1" w:styleId="TableNormal">
+  <w:style w:type="table" w:default="1" w:styleId="Tabelanormal">
     <w:name w:val="Normal Table"/>
     <w:uiPriority w:val="99"/>
     <w:semiHidden/>
@@ -6110,15 +6347,15 @@
       </w:tblCellMar>
     </w:tblPr>
   </w:style>
-  <w:style w:type="numbering" w:default="1" w:styleId="NoList">
+  <w:style w:type="numbering" w:default="1" w:styleId="Semlista">
     <w:name w:val="No List"/>
     <w:uiPriority w:val="99"/>
     <w:semiHidden/>
     <w:unhideWhenUsed/>
   </w:style>
-  <w:style w:type="character" w:styleId="PlaceholderText">
+  <w:style w:type="character" w:styleId="TextodoEspaoReservado">
     <w:name w:val="Placeholder Text"/>
-    <w:basedOn w:val="DefaultParagraphFont"/>
+    <w:basedOn w:val="Fontepargpadro"/>
     <w:uiPriority w:val="99"/>
     <w:semiHidden/>
     <w:rPr>
@@ -6159,7 +6396,7 @@
 </file>
 
 <file path=word/glossary/webSettings.xml><?xml version="1.0" encoding="utf-8"?>
-<w:webSettings xmlns:mc="http://schemas.openxmlformats.org/markup-compatibility/2006" xmlns:r="http://schemas.openxmlformats.org/officeDocument/2006/relationships" xmlns:w="http://schemas.openxmlformats.org/wordprocessingml/2006/main" xmlns:w14="http://schemas.microsoft.com/office/word/2010/wordml" xmlns:w15="http://schemas.microsoft.com/office/word/2012/wordml" mc:Ignorable="w14 w15">
+<w:webSettings xmlns:mc="http://schemas.openxmlformats.org/markup-compatibility/2006" xmlns:r="http://schemas.openxmlformats.org/officeDocument/2006/relationships" xmlns:w="http://schemas.openxmlformats.org/wordprocessingml/2006/main" xmlns:w14="http://schemas.microsoft.com/office/word/2010/wordml" xmlns:w15="http://schemas.microsoft.com/office/word/2012/wordml" xmlns:w16se="http://schemas.microsoft.com/office/word/2015/wordml/symex" mc:Ignorable="w14 w15 w16se">
   <w:optimizeForBrowser/>
   <w:allowPNG/>
 </w:webSettings>
@@ -6408,7 +6645,7 @@
 </file>
 
 <file path=customXml/itemProps3.xml><?xml version="1.0" encoding="utf-8"?>
-<ds:datastoreItem xmlns:ds="http://schemas.openxmlformats.org/officeDocument/2006/customXml" ds:itemID="{73AC9C26-7513-44E7-98F1-315E78F921D2}">
+<ds:datastoreItem xmlns:ds="http://schemas.openxmlformats.org/officeDocument/2006/customXml" ds:itemID="{317E37D5-9BB2-4D75-97BE-A09199EAE5C8}">
   <ds:schemaRefs>
     <ds:schemaRef ds:uri="http://schemas.openxmlformats.org/officeDocument/2006/bibliography"/>
   </ds:schemaRefs>

</xml_diff>